<commit_message>
fixed zvit lab 5
</commit_message>
<xml_diff>
--- a/LAB5/Frontend lab5.docx
+++ b/LAB5/Frontend lab5.docx
@@ -1851,6 +1851,7 @@
       </w:pPr>
       <w:r>
         <w:rPr>
+          <w:noProof/>
           <w:sz w:val="28"/>
           <w:lang w:val="uk-UA"/>
         </w:rPr>
@@ -2411,7 +2412,6 @@
           <w:color w:val="CCCCCC"/>
           <w:sz w:val="21"/>
           <w:szCs w:val="21"/>
-          <w:lang w:val="en-US"/>
         </w:rPr>
       </w:pPr>
       <w:r>
@@ -2420,9 +2420,27 @@
           <w:color w:val="6A9955"/>
           <w:sz w:val="21"/>
           <w:szCs w:val="21"/>
-          <w:lang w:val="en-US"/>
-        </w:rPr>
-        <w:t>// task 2</w:t>
+        </w:rPr>
+        <w:t xml:space="preserve">// </w:t>
+      </w:r>
+      <w:r>
+        <w:rPr>
+          <w:rFonts w:ascii="Consolas" w:eastAsia="Times New Roman" w:hAnsi="Consolas"/>
+          <w:color w:val="6A9955"/>
+          <w:sz w:val="21"/>
+          <w:szCs w:val="21"/>
+          <w:lang w:val="en-US"/>
+        </w:rPr>
+        <w:t>task</w:t>
+      </w:r>
+      <w:r>
+        <w:rPr>
+          <w:rFonts w:ascii="Consolas" w:eastAsia="Times New Roman" w:hAnsi="Consolas"/>
+          <w:color w:val="6A9955"/>
+          <w:sz w:val="21"/>
+          <w:szCs w:val="21"/>
+        </w:rPr>
+        <w:t xml:space="preserve"> 2</w:t>
       </w:r>
     </w:p>
     <w:p>
@@ -3555,6 +3573,7 @@
           <w:color w:val="CCCCCC"/>
           <w:sz w:val="21"/>
           <w:szCs w:val="21"/>
+          <w:lang w:val="en-US"/>
         </w:rPr>
       </w:pPr>
       <w:r>
@@ -3573,6 +3592,7 @@
           <w:color w:val="CCCCCC"/>
           <w:sz w:val="21"/>
           <w:szCs w:val="21"/>
+          <w:lang w:val="en-US"/>
         </w:rPr>
         <w:t>}</w:t>
       </w:r>
@@ -3586,14 +3606,16 @@
           <w:color w:val="CCCCCC"/>
           <w:sz w:val="21"/>
           <w:szCs w:val="21"/>
-        </w:rPr>
-      </w:pPr>
-      <w:r>
-        <w:rPr>
-          <w:rFonts w:ascii="Consolas" w:eastAsia="Times New Roman" w:hAnsi="Consolas"/>
-          <w:color w:val="CCCCCC"/>
-          <w:sz w:val="21"/>
-          <w:szCs w:val="21"/>
+          <w:lang w:val="en-US"/>
+        </w:rPr>
+      </w:pPr>
+      <w:r>
+        <w:rPr>
+          <w:rFonts w:ascii="Consolas" w:eastAsia="Times New Roman" w:hAnsi="Consolas"/>
+          <w:color w:val="CCCCCC"/>
+          <w:sz w:val="21"/>
+          <w:szCs w:val="21"/>
+          <w:lang w:val="en-US"/>
         </w:rPr>
         <w:t xml:space="preserve">        </w:t>
       </w:r>
@@ -3604,6 +3626,7 @@
           <w:color w:val="4FC1FF"/>
           <w:sz w:val="21"/>
           <w:szCs w:val="21"/>
+          <w:lang w:val="en-US"/>
         </w:rPr>
         <w:t>resultDiv</w:t>
       </w:r>
@@ -3613,6 +3636,7 @@
           <w:color w:val="CCCCCC"/>
           <w:sz w:val="21"/>
           <w:szCs w:val="21"/>
+          <w:lang w:val="en-US"/>
         </w:rPr>
         <w:t>.</w:t>
       </w:r>
@@ -3622,6 +3646,7 @@
           <w:color w:val="9CDCFE"/>
           <w:sz w:val="21"/>
           <w:szCs w:val="21"/>
+          <w:lang w:val="en-US"/>
         </w:rPr>
         <w:t>innerHTML</w:t>
       </w:r>
@@ -3632,20 +3657,20 @@
           <w:color w:val="D4D4D4"/>
           <w:sz w:val="21"/>
           <w:szCs w:val="21"/>
+          <w:lang w:val="en-US"/>
         </w:rPr>
         <w:t>=</w:t>
       </w:r>
-      <w:proofErr w:type="spellStart"/>
       <w:r>
         <w:rPr>
           <w:rFonts w:ascii="Consolas" w:eastAsia="Times New Roman" w:hAnsi="Consolas"/>
           <w:color w:val="4FC1FF"/>
           <w:sz w:val="21"/>
           <w:szCs w:val="21"/>
+          <w:lang w:val="en-US"/>
         </w:rPr>
         <w:t>array</w:t>
       </w:r>
-      <w:proofErr w:type="spellEnd"/>
     </w:p>
     <w:p>
       <w:pPr>
@@ -3656,6 +3681,7 @@
           <w:color w:val="CCCCCC"/>
           <w:sz w:val="21"/>
           <w:szCs w:val="21"/>
+          <w:lang w:val="en-US"/>
         </w:rPr>
       </w:pPr>
     </w:p>
@@ -3668,14 +3694,16 @@
           <w:color w:val="CCCCCC"/>
           <w:sz w:val="21"/>
           <w:szCs w:val="21"/>
-        </w:rPr>
-      </w:pPr>
-      <w:r>
-        <w:rPr>
-          <w:rFonts w:ascii="Consolas" w:eastAsia="Times New Roman" w:hAnsi="Consolas"/>
-          <w:color w:val="CCCCCC"/>
-          <w:sz w:val="21"/>
-          <w:szCs w:val="21"/>
+          <w:lang w:val="en-US"/>
+        </w:rPr>
+      </w:pPr>
+      <w:r>
+        <w:rPr>
+          <w:rFonts w:ascii="Consolas" w:eastAsia="Times New Roman" w:hAnsi="Consolas"/>
+          <w:color w:val="CCCCCC"/>
+          <w:sz w:val="21"/>
+          <w:szCs w:val="21"/>
+          <w:lang w:val="en-US"/>
         </w:rPr>
         <w:t>    });</w:t>
       </w:r>
@@ -3689,14 +3717,16 @@
           <w:color w:val="CCCCCC"/>
           <w:sz w:val="21"/>
           <w:szCs w:val="21"/>
-        </w:rPr>
-      </w:pPr>
-      <w:r>
-        <w:rPr>
-          <w:rFonts w:ascii="Consolas" w:eastAsia="Times New Roman" w:hAnsi="Consolas"/>
-          <w:color w:val="CCCCCC"/>
-          <w:sz w:val="21"/>
-          <w:szCs w:val="21"/>
+          <w:lang w:val="en-US"/>
+        </w:rPr>
+      </w:pPr>
+      <w:r>
+        <w:rPr>
+          <w:rFonts w:ascii="Consolas" w:eastAsia="Times New Roman" w:hAnsi="Consolas"/>
+          <w:color w:val="CCCCCC"/>
+          <w:sz w:val="21"/>
+          <w:szCs w:val="21"/>
+          <w:lang w:val="en-US"/>
         </w:rPr>
         <w:t>}</w:t>
       </w:r>
@@ -3735,6 +3765,7 @@
       </w:pPr>
       <w:r>
         <w:rPr>
+          <w:noProof/>
           <w:sz w:val="28"/>
           <w:lang w:val="uk-UA"/>
         </w:rPr>
@@ -10030,6 +10061,7 @@
       </w:pPr>
       <w:r>
         <w:rPr>
+          <w:noProof/>
           <w:sz w:val="28"/>
           <w:lang w:val="uk-UA"/>
         </w:rPr>
@@ -13656,6 +13688,7 @@
           <w:color w:val="CCCCCC"/>
           <w:sz w:val="21"/>
           <w:szCs w:val="21"/>
+          <w:lang w:val="en-US"/>
         </w:rPr>
       </w:pPr>
       <w:r>
@@ -13674,6 +13707,7 @@
           <w:color w:val="CCCCCC"/>
           <w:sz w:val="21"/>
           <w:szCs w:val="21"/>
+          <w:lang w:val="en-US"/>
         </w:rPr>
         <w:t>}</w:t>
       </w:r>
@@ -13687,14 +13721,16 @@
           <w:color w:val="CCCCCC"/>
           <w:sz w:val="21"/>
           <w:szCs w:val="21"/>
-        </w:rPr>
-      </w:pPr>
-      <w:r>
-        <w:rPr>
-          <w:rFonts w:ascii="Consolas" w:eastAsia="Times New Roman" w:hAnsi="Consolas"/>
-          <w:color w:val="CCCCCC"/>
-          <w:sz w:val="21"/>
-          <w:szCs w:val="21"/>
+          <w:lang w:val="en-US"/>
+        </w:rPr>
+      </w:pPr>
+      <w:r>
+        <w:rPr>
+          <w:rFonts w:ascii="Consolas" w:eastAsia="Times New Roman" w:hAnsi="Consolas"/>
+          <w:color w:val="CCCCCC"/>
+          <w:sz w:val="21"/>
+          <w:szCs w:val="21"/>
+          <w:lang w:val="en-US"/>
         </w:rPr>
         <w:t>}</w:t>
       </w:r>
@@ -13708,6 +13744,7 @@
           <w:color w:val="CCCCCC"/>
           <w:sz w:val="21"/>
           <w:szCs w:val="21"/>
+          <w:lang w:val="en-US"/>
         </w:rPr>
       </w:pPr>
       <w:proofErr w:type="spellStart"/>
@@ -13717,6 +13754,7 @@
           <w:color w:val="4FC1FF"/>
           <w:sz w:val="21"/>
           <w:szCs w:val="21"/>
+          <w:lang w:val="en-US"/>
         </w:rPr>
         <w:t>checkAnswerBtn</w:t>
       </w:r>
@@ -13726,6 +13764,7 @@
           <w:color w:val="CCCCCC"/>
           <w:sz w:val="21"/>
           <w:szCs w:val="21"/>
+          <w:lang w:val="en-US"/>
         </w:rPr>
         <w:t>.</w:t>
       </w:r>
@@ -13735,6 +13774,7 @@
           <w:color w:val="DCDCAA"/>
           <w:sz w:val="21"/>
           <w:szCs w:val="21"/>
+          <w:lang w:val="en-US"/>
         </w:rPr>
         <w:t>addEventListener</w:t>
       </w:r>
@@ -13745,6 +13785,7 @@
           <w:color w:val="CCCCCC"/>
           <w:sz w:val="21"/>
           <w:szCs w:val="21"/>
+          <w:lang w:val="en-US"/>
         </w:rPr>
         <w:t>(</w:t>
       </w:r>
@@ -13754,36 +13795,28 @@
           <w:color w:val="CE9178"/>
           <w:sz w:val="21"/>
           <w:szCs w:val="21"/>
+          <w:lang w:val="en-US"/>
+        </w:rPr>
+        <w:t>'click</w:t>
+      </w:r>
+      <w:proofErr w:type="gramStart"/>
+      <w:r>
+        <w:rPr>
+          <w:rFonts w:ascii="Consolas" w:eastAsia="Times New Roman" w:hAnsi="Consolas"/>
+          <w:color w:val="CE9178"/>
+          <w:sz w:val="21"/>
+          <w:szCs w:val="21"/>
+          <w:lang w:val="en-US"/>
         </w:rPr>
         <w:t>'</w:t>
       </w:r>
-      <w:proofErr w:type="spellStart"/>
-      <w:r>
-        <w:rPr>
-          <w:rFonts w:ascii="Consolas" w:eastAsia="Times New Roman" w:hAnsi="Consolas"/>
-          <w:color w:val="CE9178"/>
-          <w:sz w:val="21"/>
-          <w:szCs w:val="21"/>
-        </w:rPr>
-        <w:t>click</w:t>
-      </w:r>
-      <w:proofErr w:type="spellEnd"/>
-      <w:proofErr w:type="gramStart"/>
-      <w:r>
-        <w:rPr>
-          <w:rFonts w:ascii="Consolas" w:eastAsia="Times New Roman" w:hAnsi="Consolas"/>
-          <w:color w:val="CE9178"/>
-          <w:sz w:val="21"/>
-          <w:szCs w:val="21"/>
-        </w:rPr>
-        <w:t>'</w:t>
-      </w:r>
-      <w:r>
-        <w:rPr>
-          <w:rFonts w:ascii="Consolas" w:eastAsia="Times New Roman" w:hAnsi="Consolas"/>
-          <w:color w:val="CCCCCC"/>
-          <w:sz w:val="21"/>
-          <w:szCs w:val="21"/>
+      <w:r>
+        <w:rPr>
+          <w:rFonts w:ascii="Consolas" w:eastAsia="Times New Roman" w:hAnsi="Consolas"/>
+          <w:color w:val="CCCCCC"/>
+          <w:sz w:val="21"/>
+          <w:szCs w:val="21"/>
+          <w:lang w:val="en-US"/>
         </w:rPr>
         <w:t>,(</w:t>
       </w:r>
@@ -13794,6 +13827,7 @@
           <w:color w:val="CCCCCC"/>
           <w:sz w:val="21"/>
           <w:szCs w:val="21"/>
+          <w:lang w:val="en-US"/>
         </w:rPr>
         <w:t>)</w:t>
       </w:r>
@@ -13803,6 +13837,7 @@
           <w:color w:val="569CD6"/>
           <w:sz w:val="21"/>
           <w:szCs w:val="21"/>
+          <w:lang w:val="en-US"/>
         </w:rPr>
         <w:t>=&gt;</w:t>
       </w:r>
@@ -13812,6 +13847,7 @@
           <w:color w:val="CCCCCC"/>
           <w:sz w:val="21"/>
           <w:szCs w:val="21"/>
+          <w:lang w:val="en-US"/>
         </w:rPr>
         <w:t>{</w:t>
       </w:r>
@@ -13825,14 +13861,16 @@
           <w:color w:val="CCCCCC"/>
           <w:sz w:val="21"/>
           <w:szCs w:val="21"/>
-        </w:rPr>
-      </w:pPr>
-      <w:r>
-        <w:rPr>
-          <w:rFonts w:ascii="Consolas" w:eastAsia="Times New Roman" w:hAnsi="Consolas"/>
-          <w:color w:val="CCCCCC"/>
-          <w:sz w:val="21"/>
-          <w:szCs w:val="21"/>
+          <w:lang w:val="en-US"/>
+        </w:rPr>
+      </w:pPr>
+      <w:r>
+        <w:rPr>
+          <w:rFonts w:ascii="Consolas" w:eastAsia="Times New Roman" w:hAnsi="Consolas"/>
+          <w:color w:val="CCCCCC"/>
+          <w:sz w:val="21"/>
+          <w:szCs w:val="21"/>
+          <w:lang w:val="en-US"/>
         </w:rPr>
         <w:t xml:space="preserve">    </w:t>
       </w:r>
@@ -13842,6 +13880,7 @@
           <w:color w:val="DCDCAA"/>
           <w:sz w:val="21"/>
           <w:szCs w:val="21"/>
+          <w:lang w:val="en-US"/>
         </w:rPr>
         <w:t>checkAnswer1</w:t>
       </w:r>
@@ -13851,6 +13890,7 @@
           <w:color w:val="CCCCCC"/>
           <w:sz w:val="21"/>
           <w:szCs w:val="21"/>
+          <w:lang w:val="en-US"/>
         </w:rPr>
         <w:t>()</w:t>
       </w:r>
@@ -13864,14 +13904,16 @@
           <w:color w:val="CCCCCC"/>
           <w:sz w:val="21"/>
           <w:szCs w:val="21"/>
-        </w:rPr>
-      </w:pPr>
-      <w:r>
-        <w:rPr>
-          <w:rFonts w:ascii="Consolas" w:eastAsia="Times New Roman" w:hAnsi="Consolas"/>
-          <w:color w:val="CCCCCC"/>
-          <w:sz w:val="21"/>
-          <w:szCs w:val="21"/>
+          <w:lang w:val="en-US"/>
+        </w:rPr>
+      </w:pPr>
+      <w:r>
+        <w:rPr>
+          <w:rFonts w:ascii="Consolas" w:eastAsia="Times New Roman" w:hAnsi="Consolas"/>
+          <w:color w:val="CCCCCC"/>
+          <w:sz w:val="21"/>
+          <w:szCs w:val="21"/>
+          <w:lang w:val="en-US"/>
         </w:rPr>
         <w:t>})</w:t>
       </w:r>
@@ -13885,14 +13927,16 @@
           <w:color w:val="CCCCCC"/>
           <w:sz w:val="21"/>
           <w:szCs w:val="21"/>
-        </w:rPr>
-      </w:pPr>
-      <w:r>
-        <w:rPr>
-          <w:rFonts w:ascii="Consolas" w:eastAsia="Times New Roman" w:hAnsi="Consolas"/>
-          <w:color w:val="CCCCCC"/>
-          <w:sz w:val="21"/>
-          <w:szCs w:val="21"/>
+          <w:lang w:val="en-US"/>
+        </w:rPr>
+      </w:pPr>
+      <w:r>
+        <w:rPr>
+          <w:rFonts w:ascii="Consolas" w:eastAsia="Times New Roman" w:hAnsi="Consolas"/>
+          <w:color w:val="CCCCCC"/>
+          <w:sz w:val="21"/>
+          <w:szCs w:val="21"/>
+          <w:lang w:val="en-US"/>
         </w:rPr>
         <w:t>}</w:t>
       </w:r>
@@ -13925,6 +13969,7 @@
       </w:pPr>
       <w:r>
         <w:rPr>
+          <w:noProof/>
           <w:sz w:val="28"/>
           <w:lang w:val="uk-UA"/>
         </w:rPr>
@@ -14740,6 +14785,7 @@
       </w:pPr>
       <w:r>
         <w:rPr>
+          <w:noProof/>
           <w:sz w:val="28"/>
           <w:lang w:val="uk-UA"/>
         </w:rPr>
@@ -15894,6 +15940,7 @@
           <w:color w:val="CCCCCC"/>
           <w:sz w:val="21"/>
           <w:szCs w:val="21"/>
+          <w:lang w:val="en-US"/>
         </w:rPr>
       </w:pPr>
       <w:r>
@@ -15913,6 +15960,7 @@
           <w:color w:val="9CDCFE"/>
           <w:sz w:val="21"/>
           <w:szCs w:val="21"/>
+          <w:lang w:val="en-US"/>
         </w:rPr>
         <w:t>section</w:t>
       </w:r>
@@ -15922,6 +15970,7 @@
           <w:color w:val="CCCCCC"/>
           <w:sz w:val="21"/>
           <w:szCs w:val="21"/>
+          <w:lang w:val="en-US"/>
         </w:rPr>
         <w:t>.</w:t>
       </w:r>
@@ -15931,6 +15980,7 @@
           <w:color w:val="4FC1FF"/>
           <w:sz w:val="21"/>
           <w:szCs w:val="21"/>
+          <w:lang w:val="en-US"/>
         </w:rPr>
         <w:t>classList</w:t>
       </w:r>
@@ -15940,6 +15990,7 @@
           <w:color w:val="CCCCCC"/>
           <w:sz w:val="21"/>
           <w:szCs w:val="21"/>
+          <w:lang w:val="en-US"/>
         </w:rPr>
         <w:t>.</w:t>
       </w:r>
@@ -15949,6 +16000,7 @@
           <w:color w:val="DCDCAA"/>
           <w:sz w:val="21"/>
           <w:szCs w:val="21"/>
+          <w:lang w:val="en-US"/>
         </w:rPr>
         <w:t>add</w:t>
       </w:r>
@@ -15959,6 +16011,7 @@
           <w:color w:val="CCCCCC"/>
           <w:sz w:val="21"/>
           <w:szCs w:val="21"/>
+          <w:lang w:val="en-US"/>
         </w:rPr>
         <w:t>(</w:t>
       </w:r>
@@ -15968,35 +16021,17 @@
           <w:color w:val="CE9178"/>
           <w:sz w:val="21"/>
           <w:szCs w:val="21"/>
-        </w:rPr>
-        <w:t>'</w:t>
-      </w:r>
-      <w:proofErr w:type="spellStart"/>
-      <w:r>
-        <w:rPr>
-          <w:rFonts w:ascii="Consolas" w:eastAsia="Times New Roman" w:hAnsi="Consolas"/>
-          <w:color w:val="CE9178"/>
-          <w:sz w:val="21"/>
-          <w:szCs w:val="21"/>
-        </w:rPr>
-        <w:t>focused</w:t>
-      </w:r>
-      <w:proofErr w:type="spellEnd"/>
-      <w:r>
-        <w:rPr>
-          <w:rFonts w:ascii="Consolas" w:eastAsia="Times New Roman" w:hAnsi="Consolas"/>
-          <w:color w:val="CE9178"/>
-          <w:sz w:val="21"/>
-          <w:szCs w:val="21"/>
-        </w:rPr>
-        <w:t>'</w:t>
-      </w:r>
-      <w:r>
-        <w:rPr>
-          <w:rFonts w:ascii="Consolas" w:eastAsia="Times New Roman" w:hAnsi="Consolas"/>
-          <w:color w:val="CCCCCC"/>
-          <w:sz w:val="21"/>
-          <w:szCs w:val="21"/>
+          <w:lang w:val="en-US"/>
+        </w:rPr>
+        <w:t>'focused'</w:t>
+      </w:r>
+      <w:r>
+        <w:rPr>
+          <w:rFonts w:ascii="Consolas" w:eastAsia="Times New Roman" w:hAnsi="Consolas"/>
+          <w:color w:val="CCCCCC"/>
+          <w:sz w:val="21"/>
+          <w:szCs w:val="21"/>
+          <w:lang w:val="en-US"/>
         </w:rPr>
         <w:t>);</w:t>
       </w:r>
@@ -16010,14 +16045,16 @@
           <w:color w:val="CCCCCC"/>
           <w:sz w:val="21"/>
           <w:szCs w:val="21"/>
-        </w:rPr>
-      </w:pPr>
-      <w:r>
-        <w:rPr>
-          <w:rFonts w:ascii="Consolas" w:eastAsia="Times New Roman" w:hAnsi="Consolas"/>
-          <w:color w:val="CCCCCC"/>
-          <w:sz w:val="21"/>
-          <w:szCs w:val="21"/>
+          <w:lang w:val="en-US"/>
+        </w:rPr>
+      </w:pPr>
+      <w:r>
+        <w:rPr>
+          <w:rFonts w:ascii="Consolas" w:eastAsia="Times New Roman" w:hAnsi="Consolas"/>
+          <w:color w:val="CCCCCC"/>
+          <w:sz w:val="21"/>
+          <w:szCs w:val="21"/>
+          <w:lang w:val="en-US"/>
         </w:rPr>
         <w:t>    });</w:t>
       </w:r>
@@ -16031,14 +16068,16 @@
           <w:color w:val="CCCCCC"/>
           <w:sz w:val="21"/>
           <w:szCs w:val="21"/>
-        </w:rPr>
-      </w:pPr>
-      <w:r>
-        <w:rPr>
-          <w:rFonts w:ascii="Consolas" w:eastAsia="Times New Roman" w:hAnsi="Consolas"/>
-          <w:color w:val="CCCCCC"/>
-          <w:sz w:val="21"/>
-          <w:szCs w:val="21"/>
+          <w:lang w:val="en-US"/>
+        </w:rPr>
+      </w:pPr>
+      <w:r>
+        <w:rPr>
+          <w:rFonts w:ascii="Consolas" w:eastAsia="Times New Roman" w:hAnsi="Consolas"/>
+          <w:color w:val="CCCCCC"/>
+          <w:sz w:val="21"/>
+          <w:szCs w:val="21"/>
+          <w:lang w:val="en-US"/>
         </w:rPr>
         <w:t>});</w:t>
       </w:r>
@@ -16089,6 +16128,7 @@
       </w:pPr>
       <w:r>
         <w:rPr>
+          <w:noProof/>
           <w:sz w:val="28"/>
           <w:lang w:val="uk-UA"/>
         </w:rPr>
@@ -18516,6 +18556,7 @@
       </w:pPr>
       <w:r>
         <w:rPr>
+          <w:noProof/>
           <w:sz w:val="28"/>
           <w:lang w:val="uk-UA"/>
         </w:rPr>
@@ -20557,6 +20598,7 @@
       </w:r>
       <w:r>
         <w:rPr>
+          <w:noProof/>
           <w:sz w:val="28"/>
           <w:lang w:val="uk-UA"/>
         </w:rPr>
@@ -23106,6 +23148,7 @@
       </w:pPr>
       <w:r>
         <w:rPr>
+          <w:noProof/>
           <w:sz w:val="28"/>
           <w:lang w:val="uk-UA"/>
         </w:rPr>
@@ -23305,7 +23348,6 @@
           <w:color w:val="CCCCCC"/>
           <w:sz w:val="21"/>
           <w:szCs w:val="21"/>
-          <w:lang w:val="en-US"/>
         </w:rPr>
       </w:pPr>
       <w:r>
@@ -23314,9 +23356,27 @@
           <w:color w:val="6A9955"/>
           <w:sz w:val="21"/>
           <w:szCs w:val="21"/>
-          <w:lang w:val="en-US"/>
-        </w:rPr>
-        <w:t>// Task 10</w:t>
+        </w:rPr>
+        <w:t xml:space="preserve">// </w:t>
+      </w:r>
+      <w:r>
+        <w:rPr>
+          <w:rFonts w:ascii="Consolas" w:eastAsia="Times New Roman" w:hAnsi="Consolas"/>
+          <w:color w:val="6A9955"/>
+          <w:sz w:val="21"/>
+          <w:szCs w:val="21"/>
+          <w:lang w:val="en-US"/>
+        </w:rPr>
+        <w:t>Task</w:t>
+      </w:r>
+      <w:r>
+        <w:rPr>
+          <w:rFonts w:ascii="Consolas" w:eastAsia="Times New Roman" w:hAnsi="Consolas"/>
+          <w:color w:val="6A9955"/>
+          <w:sz w:val="21"/>
+          <w:szCs w:val="21"/>
+        </w:rPr>
+        <w:t xml:space="preserve"> 10</w:t>
       </w:r>
     </w:p>
     <w:p>
@@ -25758,6 +25818,7 @@
       </w:pPr>
       <w:r>
         <w:rPr>
+          <w:noProof/>
           <w:sz w:val="28"/>
           <w:szCs w:val="28"/>
           <w:lang w:val="uk-UA"/>
@@ -25930,12 +25991,8 @@
       </w:r>
     </w:p>
     <w:sectPr>
-      <w:headerReference w:type="even" r:id="rId19"/>
-      <w:headerReference w:type="default" r:id="rId20"/>
-      <w:footerReference w:type="even" r:id="rId21"/>
-      <w:footerReference w:type="default" r:id="rId22"/>
-      <w:headerReference w:type="first" r:id="rId23"/>
-      <w:footerReference w:type="first" r:id="rId24"/>
+      <w:headerReference w:type="default" r:id="rId19"/>
+      <w:headerReference w:type="first" r:id="rId20"/>
       <w:type w:val="continuous"/>
       <w:pgSz w:w="11906" w:h="16838"/>
       <w:pgMar w:top="567" w:right="567" w:bottom="1418" w:left="1418" w:header="709" w:footer="709" w:gutter="0"/>
@@ -25967,36 +26024,6 @@
 </w:endnotes>
 </file>
 
-<file path=word/footer1.xml><?xml version="1.0" encoding="utf-8"?>
-<w:ftr xmlns:wpc="http://schemas.microsoft.com/office/word/2010/wordprocessingCanvas" xmlns:cx="http://schemas.microsoft.com/office/drawing/2014/chartex" xmlns:cx1="http://schemas.microsoft.com/office/drawing/2015/9/8/chartex" xmlns:cx2="http://schemas.microsoft.com/office/drawing/2015/10/21/chartex" xmlns:cx3="http://schemas.microsoft.com/office/drawing/2016/5/9/chartex" xmlns:cx4="http://schemas.microsoft.com/office/drawing/2016/5/10/chartex" xmlns:cx5="http://schemas.microsoft.com/office/drawing/2016/5/11/chartex" xmlns:cx6="http://schemas.microsoft.com/office/drawing/2016/5/12/chartex" xmlns:cx7="http://schemas.microsoft.com/office/drawing/2016/5/13/chartex" xmlns:cx8="http://schemas.microsoft.com/office/drawing/2016/5/14/chartex" xmlns:mc="http://schemas.openxmlformats.org/markup-compatibility/2006" xmlns:aink="http://schemas.microsoft.com/office/drawing/2016/ink" xmlns:am3d="http://schemas.microsoft.com/office/drawing/2017/model3d" xmlns:o="urn:schemas-microsoft-com:office:office" xmlns:r="http://schemas.openxmlformats.org/officeDocument/2006/relationships" xmlns:m="http://schemas.openxmlformats.org/officeDocument/2006/math" xmlns:v="urn:schemas-microsoft-com:vml" xmlns:wp14="http://schemas.microsoft.com/office/word/2010/wordprocessingDrawing" xmlns:wp="http://schemas.openxmlformats.org/drawingml/2006/wordprocessingDrawing" xmlns:w10="urn:schemas-microsoft-com:office:word" xmlns:w="http://schemas.openxmlformats.org/wordprocessingml/2006/main" xmlns:w14="http://schemas.microsoft.com/office/word/2010/wordml" xmlns:w15="http://schemas.microsoft.com/office/word/2012/wordml" xmlns:w16cex="http://schemas.microsoft.com/office/word/2018/wordml/cex" xmlns:w16cid="http://schemas.microsoft.com/office/word/2016/wordml/cid" xmlns:w16="http://schemas.microsoft.com/office/word/2018/wordml" xmlns:w16sdtdh="http://schemas.microsoft.com/office/word/2020/wordml/sdtdatahash" xmlns:w16se="http://schemas.microsoft.com/office/word/2015/wordml/symex" xmlns:wpg="http://schemas.microsoft.com/office/word/2010/wordprocessingGroup" xmlns:wpi="http://schemas.microsoft.com/office/word/2010/wordprocessingInk" xmlns:wne="http://schemas.microsoft.com/office/word/2006/wordml" xmlns:wps="http://schemas.microsoft.com/office/word/2010/wordprocessingShape" mc:Ignorable="w14 w15 w16se w16cid w16 w16cex w16sdtdh wp14">
-  <w:p>
-    <w:pPr>
-      <w:pStyle w:val="a5"/>
-    </w:pPr>
-  </w:p>
-</w:ftr>
-</file>
-
-<file path=word/footer2.xml><?xml version="1.0" encoding="utf-8"?>
-<w:ftr xmlns:wpc="http://schemas.microsoft.com/office/word/2010/wordprocessingCanvas" xmlns:cx="http://schemas.microsoft.com/office/drawing/2014/chartex" xmlns:cx1="http://schemas.microsoft.com/office/drawing/2015/9/8/chartex" xmlns:cx2="http://schemas.microsoft.com/office/drawing/2015/10/21/chartex" xmlns:cx3="http://schemas.microsoft.com/office/drawing/2016/5/9/chartex" xmlns:cx4="http://schemas.microsoft.com/office/drawing/2016/5/10/chartex" xmlns:cx5="http://schemas.microsoft.com/office/drawing/2016/5/11/chartex" xmlns:cx6="http://schemas.microsoft.com/office/drawing/2016/5/12/chartex" xmlns:cx7="http://schemas.microsoft.com/office/drawing/2016/5/13/chartex" xmlns:cx8="http://schemas.microsoft.com/office/drawing/2016/5/14/chartex" xmlns:mc="http://schemas.openxmlformats.org/markup-compatibility/2006" xmlns:aink="http://schemas.microsoft.com/office/drawing/2016/ink" xmlns:am3d="http://schemas.microsoft.com/office/drawing/2017/model3d" xmlns:o="urn:schemas-microsoft-com:office:office" xmlns:r="http://schemas.openxmlformats.org/officeDocument/2006/relationships" xmlns:m="http://schemas.openxmlformats.org/officeDocument/2006/math" xmlns:v="urn:schemas-microsoft-com:vml" xmlns:wp14="http://schemas.microsoft.com/office/word/2010/wordprocessingDrawing" xmlns:wp="http://schemas.openxmlformats.org/drawingml/2006/wordprocessingDrawing" xmlns:w10="urn:schemas-microsoft-com:office:word" xmlns:w="http://schemas.openxmlformats.org/wordprocessingml/2006/main" xmlns:w14="http://schemas.microsoft.com/office/word/2010/wordml" xmlns:w15="http://schemas.microsoft.com/office/word/2012/wordml" xmlns:w16cex="http://schemas.microsoft.com/office/word/2018/wordml/cex" xmlns:w16cid="http://schemas.microsoft.com/office/word/2016/wordml/cid" xmlns:w16="http://schemas.microsoft.com/office/word/2018/wordml" xmlns:w16sdtdh="http://schemas.microsoft.com/office/word/2020/wordml/sdtdatahash" xmlns:w16se="http://schemas.microsoft.com/office/word/2015/wordml/symex" xmlns:wpg="http://schemas.microsoft.com/office/word/2010/wordprocessingGroup" xmlns:wpi="http://schemas.microsoft.com/office/word/2010/wordprocessingInk" xmlns:wne="http://schemas.microsoft.com/office/word/2006/wordml" xmlns:wps="http://schemas.microsoft.com/office/word/2010/wordprocessingShape" mc:Ignorable="w14 w15 w16se w16cid w16 w16cex w16sdtdh wp14">
-  <w:p>
-    <w:pPr>
-      <w:pStyle w:val="a5"/>
-    </w:pPr>
-  </w:p>
-</w:ftr>
-</file>
-
-<file path=word/footer3.xml><?xml version="1.0" encoding="utf-8"?>
-<w:ftr xmlns:wpc="http://schemas.microsoft.com/office/word/2010/wordprocessingCanvas" xmlns:cx="http://schemas.microsoft.com/office/drawing/2014/chartex" xmlns:cx1="http://schemas.microsoft.com/office/drawing/2015/9/8/chartex" xmlns:cx2="http://schemas.microsoft.com/office/drawing/2015/10/21/chartex" xmlns:cx3="http://schemas.microsoft.com/office/drawing/2016/5/9/chartex" xmlns:cx4="http://schemas.microsoft.com/office/drawing/2016/5/10/chartex" xmlns:cx5="http://schemas.microsoft.com/office/drawing/2016/5/11/chartex" xmlns:cx6="http://schemas.microsoft.com/office/drawing/2016/5/12/chartex" xmlns:cx7="http://schemas.microsoft.com/office/drawing/2016/5/13/chartex" xmlns:cx8="http://schemas.microsoft.com/office/drawing/2016/5/14/chartex" xmlns:mc="http://schemas.openxmlformats.org/markup-compatibility/2006" xmlns:aink="http://schemas.microsoft.com/office/drawing/2016/ink" xmlns:am3d="http://schemas.microsoft.com/office/drawing/2017/model3d" xmlns:o="urn:schemas-microsoft-com:office:office" xmlns:r="http://schemas.openxmlformats.org/officeDocument/2006/relationships" xmlns:m="http://schemas.openxmlformats.org/officeDocument/2006/math" xmlns:v="urn:schemas-microsoft-com:vml" xmlns:wp14="http://schemas.microsoft.com/office/word/2010/wordprocessingDrawing" xmlns:wp="http://schemas.openxmlformats.org/drawingml/2006/wordprocessingDrawing" xmlns:w10="urn:schemas-microsoft-com:office:word" xmlns:w="http://schemas.openxmlformats.org/wordprocessingml/2006/main" xmlns:w14="http://schemas.microsoft.com/office/word/2010/wordml" xmlns:w15="http://schemas.microsoft.com/office/word/2012/wordml" xmlns:w16cex="http://schemas.microsoft.com/office/word/2018/wordml/cex" xmlns:w16cid="http://schemas.microsoft.com/office/word/2016/wordml/cid" xmlns:w16="http://schemas.microsoft.com/office/word/2018/wordml" xmlns:w16sdtdh="http://schemas.microsoft.com/office/word/2020/wordml/sdtdatahash" xmlns:w16se="http://schemas.microsoft.com/office/word/2015/wordml/symex" xmlns:wpg="http://schemas.microsoft.com/office/word/2010/wordprocessingGroup" xmlns:wpi="http://schemas.microsoft.com/office/word/2010/wordprocessingInk" xmlns:wne="http://schemas.microsoft.com/office/word/2006/wordml" xmlns:wps="http://schemas.microsoft.com/office/word/2010/wordprocessingShape" mc:Ignorable="w14 w15 w16se w16cid w16 w16cex w16sdtdh wp14">
-  <w:p>
-    <w:pPr>
-      <w:pStyle w:val="a5"/>
-    </w:pPr>
-  </w:p>
-</w:ftr>
-</file>
-
 <file path=word/footnotes.xml><?xml version="1.0" encoding="utf-8"?>
 <w:footnotes xmlns:wpc="http://schemas.microsoft.com/office/word/2010/wordprocessingCanvas" xmlns:cx="http://schemas.microsoft.com/office/drawing/2014/chartex" xmlns:cx1="http://schemas.microsoft.com/office/drawing/2015/9/8/chartex" xmlns:cx2="http://schemas.microsoft.com/office/drawing/2015/10/21/chartex" xmlns:cx3="http://schemas.microsoft.com/office/drawing/2016/5/9/chartex" xmlns:cx4="http://schemas.microsoft.com/office/drawing/2016/5/10/chartex" xmlns:cx5="http://schemas.microsoft.com/office/drawing/2016/5/11/chartex" xmlns:cx6="http://schemas.microsoft.com/office/drawing/2016/5/12/chartex" xmlns:cx7="http://schemas.microsoft.com/office/drawing/2016/5/13/chartex" xmlns:cx8="http://schemas.microsoft.com/office/drawing/2016/5/14/chartex" xmlns:mc="http://schemas.openxmlformats.org/markup-compatibility/2006" xmlns:aink="http://schemas.microsoft.com/office/drawing/2016/ink" xmlns:am3d="http://schemas.microsoft.com/office/drawing/2017/model3d" xmlns:o="urn:schemas-microsoft-com:office:office" xmlns:r="http://schemas.openxmlformats.org/officeDocument/2006/relationships" xmlns:m="http://schemas.openxmlformats.org/officeDocument/2006/math" xmlns:v="urn:schemas-microsoft-com:vml" xmlns:wp14="http://schemas.microsoft.com/office/word/2010/wordprocessingDrawing" xmlns:wp="http://schemas.openxmlformats.org/drawingml/2006/wordprocessingDrawing" xmlns:w10="urn:schemas-microsoft-com:office:word" xmlns:w="http://schemas.openxmlformats.org/wordprocessingml/2006/main" xmlns:w14="http://schemas.microsoft.com/office/word/2010/wordml" xmlns:w15="http://schemas.microsoft.com/office/word/2012/wordml" xmlns:w16cex="http://schemas.microsoft.com/office/word/2018/wordml/cex" xmlns:w16cid="http://schemas.microsoft.com/office/word/2016/wordml/cid" xmlns:w16="http://schemas.microsoft.com/office/word/2018/wordml" xmlns:w16sdtdh="http://schemas.microsoft.com/office/word/2020/wordml/sdtdatahash" xmlns:w16se="http://schemas.microsoft.com/office/word/2015/wordml/symex" xmlns:wpg="http://schemas.microsoft.com/office/word/2010/wordprocessingGroup" xmlns:wpi="http://schemas.microsoft.com/office/word/2010/wordprocessingInk" xmlns:wne="http://schemas.microsoft.com/office/word/2006/wordml" xmlns:wps="http://schemas.microsoft.com/office/word/2010/wordprocessingShape" mc:Ignorable="w14 w15 w16se w16cid w16 w16cex w16sdtdh wp14">
   <w:footnote w:type="separator" w:id="-1">
@@ -26017,16 +26044,6 @@
 </file>
 
 <file path=word/header1.xml><?xml version="1.0" encoding="utf-8"?>
-<w:hdr xmlns:wpc="http://schemas.microsoft.com/office/word/2010/wordprocessingCanvas" xmlns:cx="http://schemas.microsoft.com/office/drawing/2014/chartex" xmlns:cx1="http://schemas.microsoft.com/office/drawing/2015/9/8/chartex" xmlns:cx2="http://schemas.microsoft.com/office/drawing/2015/10/21/chartex" xmlns:cx3="http://schemas.microsoft.com/office/drawing/2016/5/9/chartex" xmlns:cx4="http://schemas.microsoft.com/office/drawing/2016/5/10/chartex" xmlns:cx5="http://schemas.microsoft.com/office/drawing/2016/5/11/chartex" xmlns:cx6="http://schemas.microsoft.com/office/drawing/2016/5/12/chartex" xmlns:cx7="http://schemas.microsoft.com/office/drawing/2016/5/13/chartex" xmlns:cx8="http://schemas.microsoft.com/office/drawing/2016/5/14/chartex" xmlns:mc="http://schemas.openxmlformats.org/markup-compatibility/2006" xmlns:aink="http://schemas.microsoft.com/office/drawing/2016/ink" xmlns:am3d="http://schemas.microsoft.com/office/drawing/2017/model3d" xmlns:o="urn:schemas-microsoft-com:office:office" xmlns:r="http://schemas.openxmlformats.org/officeDocument/2006/relationships" xmlns:m="http://schemas.openxmlformats.org/officeDocument/2006/math" xmlns:v="urn:schemas-microsoft-com:vml" xmlns:wp14="http://schemas.microsoft.com/office/word/2010/wordprocessingDrawing" xmlns:wp="http://schemas.openxmlformats.org/drawingml/2006/wordprocessingDrawing" xmlns:w10="urn:schemas-microsoft-com:office:word" xmlns:w="http://schemas.openxmlformats.org/wordprocessingml/2006/main" xmlns:w14="http://schemas.microsoft.com/office/word/2010/wordml" xmlns:w15="http://schemas.microsoft.com/office/word/2012/wordml" xmlns:w16cex="http://schemas.microsoft.com/office/word/2018/wordml/cex" xmlns:w16cid="http://schemas.microsoft.com/office/word/2016/wordml/cid" xmlns:w16="http://schemas.microsoft.com/office/word/2018/wordml" xmlns:w16sdtdh="http://schemas.microsoft.com/office/word/2020/wordml/sdtdatahash" xmlns:w16se="http://schemas.microsoft.com/office/word/2015/wordml/symex" xmlns:wpg="http://schemas.microsoft.com/office/word/2010/wordprocessingGroup" xmlns:wpi="http://schemas.microsoft.com/office/word/2010/wordprocessingInk" xmlns:wne="http://schemas.microsoft.com/office/word/2006/wordml" xmlns:wps="http://schemas.microsoft.com/office/word/2010/wordprocessingShape" mc:Ignorable="w14 w15 w16se w16cid w16 w16cex w16sdtdh wp14">
-  <w:p>
-    <w:pPr>
-      <w:pStyle w:val="a3"/>
-    </w:pPr>
-  </w:p>
-</w:hdr>
-</file>
-
-<file path=word/header2.xml><?xml version="1.0" encoding="utf-8"?>
 <w:hdr xmlns:wpc="http://schemas.microsoft.com/office/word/2010/wordprocessingCanvas" xmlns:cx="http://schemas.microsoft.com/office/drawing/2014/chartex" xmlns:cx1="http://schemas.microsoft.com/office/drawing/2015/9/8/chartex" xmlns:cx2="http://schemas.microsoft.com/office/drawing/2015/10/21/chartex" xmlns:cx3="http://schemas.microsoft.com/office/drawing/2016/5/9/chartex" xmlns:cx4="http://schemas.microsoft.com/office/drawing/2016/5/10/chartex" xmlns:cx5="http://schemas.microsoft.com/office/drawing/2016/5/11/chartex" xmlns:cx6="http://schemas.microsoft.com/office/drawing/2016/5/12/chartex" xmlns:cx7="http://schemas.microsoft.com/office/drawing/2016/5/13/chartex" xmlns:cx8="http://schemas.microsoft.com/office/drawing/2016/5/14/chartex" xmlns:mc="http://schemas.openxmlformats.org/markup-compatibility/2006" xmlns:aink="http://schemas.microsoft.com/office/drawing/2016/ink" xmlns:am3d="http://schemas.microsoft.com/office/drawing/2017/model3d" xmlns:o="urn:schemas-microsoft-com:office:office" xmlns:r="http://schemas.openxmlformats.org/officeDocument/2006/relationships" xmlns:m="http://schemas.openxmlformats.org/officeDocument/2006/math" xmlns:v="urn:schemas-microsoft-com:vml" xmlns:wp14="http://schemas.microsoft.com/office/word/2010/wordprocessingDrawing" xmlns:wp="http://schemas.openxmlformats.org/drawingml/2006/wordprocessingDrawing" xmlns:w10="urn:schemas-microsoft-com:office:word" xmlns:w="http://schemas.openxmlformats.org/wordprocessingml/2006/main" xmlns:w14="http://schemas.microsoft.com/office/word/2010/wordml" xmlns:w15="http://schemas.microsoft.com/office/word/2012/wordml" xmlns:w16cex="http://schemas.microsoft.com/office/word/2018/wordml/cex" xmlns:w16cid="http://schemas.microsoft.com/office/word/2016/wordml/cid" xmlns:w16="http://schemas.microsoft.com/office/word/2018/wordml" xmlns:w16sdtdh="http://schemas.microsoft.com/office/word/2020/wordml/sdtdatahash" xmlns:w16se="http://schemas.microsoft.com/office/word/2015/wordml/symex" xmlns:wpg="http://schemas.microsoft.com/office/word/2010/wordprocessingGroup" xmlns:wpi="http://schemas.microsoft.com/office/word/2010/wordprocessingInk" xmlns:wne="http://schemas.microsoft.com/office/word/2006/wordml" xmlns:wps="http://schemas.microsoft.com/office/word/2010/wordprocessingShape" mc:Ignorable="w14 w15 w16se w16cid w16 w16cex w16sdtdh wp14">
   <w:p>
     <w:pPr>
@@ -26039,16 +26056,16 @@
       <mc:AlternateContent>
         <mc:Choice Requires="wpg">
           <w:drawing>
-            <wp:anchor distT="0" distB="0" distL="114300" distR="114300" simplePos="0" relativeHeight="251657216" behindDoc="0" locked="0" layoutInCell="1" allowOverlap="1" wp14:anchorId="2D7DB114" wp14:editId="3FF17DCE">
+            <wp:anchor distT="0" distB="0" distL="114300" distR="114300" simplePos="0" relativeHeight="251657216" behindDoc="0" locked="0" layoutInCell="1" allowOverlap="1" wp14:anchorId="2D7DB114" wp14:editId="437F3406">
               <wp:simplePos x="0" y="0"/>
               <wp:positionH relativeFrom="column">
-                <wp:posOffset>-179705</wp:posOffset>
+                <wp:posOffset>-176530</wp:posOffset>
               </wp:positionH>
               <wp:positionV relativeFrom="paragraph">
                 <wp:posOffset>-269240</wp:posOffset>
               </wp:positionV>
               <wp:extent cx="6659880" cy="10295890"/>
-              <wp:effectExtent l="20320" t="16510" r="15875" b="12700"/>
+              <wp:effectExtent l="0" t="0" r="26670" b="29210"/>
               <wp:wrapNone/>
               <wp:docPr id="52" name="Group 1"/>
               <wp:cNvGraphicFramePr>
@@ -26116,21 +26133,12 @@
                                 <w:sz w:val="20"/>
                               </w:rPr>
                             </w:pPr>
-                            <w:proofErr w:type="spellStart"/>
                             <w:r>
                               <w:rPr>
                                 <w:rFonts w:ascii="Times New Roman" w:hAnsi="Times New Roman"/>
                                 <w:sz w:val="18"/>
                               </w:rPr>
-                              <w:t>Озорнін</w:t>
-                            </w:r>
-                            <w:proofErr w:type="spellEnd"/>
-                            <w:r>
-                              <w:rPr>
-                                <w:rFonts w:ascii="Times New Roman" w:hAnsi="Times New Roman"/>
-                                <w:sz w:val="18"/>
-                              </w:rPr>
-                              <w:t xml:space="preserve"> Я.В.</w:t>
+                              <w:t>Петришин А.О.</w:t>
                             </w:r>
                           </w:p>
                         </w:txbxContent>
@@ -27090,8 +27098,8 @@
                           </wps:cNvSpPr>
                           <wps:spPr bwMode="auto">
                             <a:xfrm>
-                              <a:off x="5195" y="15866"/>
-                              <a:ext cx="5808" cy="387"/>
+                              <a:off x="5061" y="15859"/>
+                              <a:ext cx="6093" cy="387"/>
                             </a:xfrm>
                             <a:prstGeom prst="rect">
                               <a:avLst/>
@@ -27126,74 +27134,100 @@
                                 <w:pPr>
                                   <w:jc w:val="center"/>
                                   <w:rPr>
-                                    <w:rFonts w:ascii="ISOCPEUR" w:hAnsi="ISOCPEUR"/>
-                                    <w:i/>
                                     <w:sz w:val="22"/>
                                     <w:szCs w:val="22"/>
-                                    <w:lang w:val="uk-UA"/>
                                   </w:rPr>
                                 </w:pPr>
                                 <w:r>
                                   <w:rPr>
-                                    <w:rFonts w:ascii="ISOCPEUR" w:hAnsi="ISOCPEUR"/>
-                                    <w:i/>
-                                    <w:sz w:val="22"/>
-                                    <w:szCs w:val="22"/>
-                                    <w:lang w:val="uk-UA"/>
-                                  </w:rPr>
-                                  <w:t>ДУ «Житомирська політехніка»</w:t>
-                                </w:r>
-                                <w:r>
-                                  <w:rPr>
-                                    <w:rFonts w:ascii="ISOCPEUR" w:hAnsi="ISOCPEUR"/>
+                                    <w:rFonts w:ascii="Arial" w:hAnsi="Arial"/>
                                     <w:i/>
                                     <w:sz w:val="22"/>
                                     <w:szCs w:val="22"/>
                                   </w:rPr>
-                                  <w:t>.</w:t>
+                                  <w:t>ДУ</w:t>
                                 </w:r>
                                 <w:r>
                                   <w:rPr>
-                                    <w:rFonts w:ascii="ISOCPEUR" w:hAnsi="ISOCPEUR"/>
+                                    <w:rFonts w:ascii="Arial" w:hAnsi="Arial"/>
                                     <w:i/>
+                                    <w:spacing w:val="-2"/>
                                     <w:sz w:val="22"/>
                                     <w:szCs w:val="22"/>
-                                    <w:lang w:val="uk-UA"/>
                                   </w:rPr>
-                                  <w:t>2</w:t>
+                                  <w:t xml:space="preserve"> </w:t>
                                 </w:r>
                                 <w:r>
                                   <w:rPr>
-                                    <w:rFonts w:ascii="ISOCPEUR" w:hAnsi="ISOCPEUR"/>
-                                    <w:i/>
-                                    <w:sz w:val="22"/>
-                                    <w:szCs w:val="22"/>
-                                    <w:lang w:val="uk-UA"/>
-                                  </w:rPr>
-                                  <w:t>2</w:t>
-                                </w:r>
-                                <w:r>
-                                  <w:rPr>
-                                    <w:rFonts w:ascii="ISOCPEUR" w:hAnsi="ISOCPEUR"/>
+                                    <w:rFonts w:ascii="Arial" w:hAnsi="Arial"/>
                                     <w:i/>
                                     <w:sz w:val="22"/>
                                     <w:szCs w:val="22"/>
                                   </w:rPr>
-                                  <w:t>.121.0</w:t>
+                                  <w:t>«</w:t>
+                                </w:r>
+                                <w:proofErr w:type="spellStart"/>
+                                <w:r>
+                                  <w:rPr>
+                                    <w:rFonts w:ascii="Arial" w:hAnsi="Arial"/>
+                                    <w:i/>
+                                    <w:sz w:val="22"/>
+                                    <w:szCs w:val="22"/>
+                                  </w:rPr>
+                                  <w:t>Житомирська</w:t>
+                                </w:r>
+                                <w:proofErr w:type="spellEnd"/>
+                                <w:r>
+                                  <w:rPr>
+                                    <w:rFonts w:ascii="Arial" w:hAnsi="Arial"/>
+                                    <w:i/>
+                                    <w:spacing w:val="-5"/>
+                                    <w:sz w:val="22"/>
+                                    <w:szCs w:val="22"/>
+                                  </w:rPr>
+                                  <w:t xml:space="preserve"> </w:t>
                                 </w:r>
                                 <w:r>
                                   <w:rPr>
-                                    <w:rFonts w:ascii="ISOCPEUR" w:hAnsi="ISOCPEUR"/>
+                                    <w:rFonts w:ascii="Arial" w:hAnsi="Arial"/>
                                     <w:i/>
                                     <w:sz w:val="22"/>
                                     <w:szCs w:val="22"/>
-                                    <w:lang w:val="uk-UA"/>
                                   </w:rPr>
-                                  <w:t>5</w:t>
+                                  <w:t>політехніка».2</w:t>
                                 </w:r>
                                 <w:r>
                                   <w:rPr>
-                                    <w:rFonts w:ascii="ISOCPEUR" w:hAnsi="ISOCPEUR"/>
+                                    <w:rFonts w:ascii="Arial" w:hAnsi="Arial"/>
+                                    <w:i/>
+                                    <w:sz w:val="22"/>
+                                    <w:szCs w:val="22"/>
+                                    <w:lang w:val="en-US"/>
+                                  </w:rPr>
+                                  <w:t>3</w:t>
+                                </w:r>
+                                <w:r>
+                                  <w:rPr>
+                                    <w:rFonts w:ascii="Arial" w:hAnsi="Arial"/>
+                                    <w:i/>
+                                    <w:sz w:val="22"/>
+                                    <w:szCs w:val="22"/>
+                                  </w:rPr>
+                                  <w:t>.121.1</w:t>
+                                </w:r>
+                                <w:r>
+                                  <w:rPr>
+                                    <w:rFonts w:ascii="Arial" w:hAnsi="Arial"/>
+                                    <w:i/>
+                                    <w:sz w:val="22"/>
+                                    <w:szCs w:val="22"/>
+                                    <w:lang w:val="en-US"/>
+                                  </w:rPr>
+                                  <w:t>8</w:t>
+                                </w:r>
+                                <w:r>
+                                  <w:rPr>
+                                    <w:rFonts w:ascii="Arial" w:hAnsi="Arial"/>
                                     <w:i/>
                                     <w:sz w:val="22"/>
                                     <w:szCs w:val="22"/>
@@ -27202,17 +27236,17 @@
                                 </w:r>
                                 <w:r>
                                   <w:rPr>
-                                    <w:rFonts w:ascii="ISOCPEUR" w:hAnsi="ISOCPEUR"/>
+                                    <w:rFonts w:ascii="Arial" w:hAnsi="Arial"/>
                                     <w:i/>
+                                    <w:spacing w:val="-5"/>
                                     <w:sz w:val="22"/>
                                     <w:szCs w:val="22"/>
-                                    <w:lang w:val="uk-UA"/>
                                   </w:rPr>
                                   <w:t xml:space="preserve"> </w:t>
                                 </w:r>
                                 <w:r>
                                   <w:rPr>
-                                    <w:rFonts w:ascii="ISOCPEUR" w:hAnsi="ISOCPEUR"/>
+                                    <w:rFonts w:ascii="Arial" w:hAnsi="Arial"/>
                                     <w:i/>
                                     <w:sz w:val="22"/>
                                     <w:szCs w:val="22"/>
@@ -27221,33 +27255,23 @@
                                 </w:r>
                                 <w:r>
                                   <w:rPr>
-                                    <w:rFonts w:ascii="ISOCPEUR" w:hAnsi="ISOCPEUR"/>
+                                    <w:rFonts w:ascii="Arial" w:hAnsi="Arial"/>
+                                    <w:i/>
+                                    <w:spacing w:val="-3"/>
+                                    <w:sz w:val="22"/>
+                                    <w:szCs w:val="22"/>
+                                  </w:rPr>
+                                  <w:t xml:space="preserve"> </w:t>
+                                </w:r>
+                                <w:r>
+                                  <w:rPr>
+                                    <w:rFonts w:ascii="Arial" w:hAnsi="Arial"/>
                                     <w:i/>
                                     <w:sz w:val="22"/>
                                     <w:szCs w:val="22"/>
-                                    <w:lang w:val="uk-UA"/>
                                   </w:rPr>
-                                  <w:t xml:space="preserve"> Лр</w:t>
+                                  <w:t>Лр1</w:t>
                                 </w:r>
-                                <w:r>
-                                  <w:rPr>
-                                    <w:rFonts w:ascii="ISOCPEUR" w:hAnsi="ISOCPEUR"/>
-                                    <w:i/>
-                                    <w:sz w:val="22"/>
-                                    <w:szCs w:val="22"/>
-                                    <w:lang w:val="uk-UA"/>
-                                  </w:rPr>
-                                  <w:t>1</w:t>
-                                </w:r>
-                              </w:p>
-                              <w:p>
-                                <w:pPr>
-                                  <w:jc w:val="center"/>
-                                  <w:rPr>
-                                    <w:sz w:val="22"/>
-                                    <w:szCs w:val="22"/>
-                                  </w:rPr>
-                                </w:pPr>
                               </w:p>
                             </w:txbxContent>
                           </wps:txbx>
@@ -27340,7 +27364,7 @@
         </mc:Choice>
         <mc:Fallback>
           <w:pict>
-            <v:group w14:anchorId="2D7DB114" id="Group 1" o:spid="_x0000_s1026" style="position:absolute;margin-left:-14.15pt;margin-top:-21.2pt;width:524.4pt;height:810.7pt;z-index:251657216" coordorigin="1134,284" coordsize="10488,16214" o:gfxdata="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">
+            <v:group w14:anchorId="2D7DB114" id="Group 1" o:spid="_x0000_s1026" style="position:absolute;margin-left:-13.9pt;margin-top:-21.2pt;width:524.4pt;height:810.7pt;z-index:251657216" coordorigin="1134,284" coordsize="10488,16214" o:gfxdata="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">
               <v:rect id="Rectangle 2" o:spid="_x0000_s1027" style="position:absolute;left:2332;top:15643;width:1349;height:251;visibility:visible;mso-wrap-style:square;v-text-anchor:top" o:gfxdata="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" filled="f" stroked="f" strokeweight=".25pt">
                 <v:textbox inset="1pt,1pt,1pt,1pt">
                   <w:txbxContent>
@@ -27353,21 +27377,12 @@
                           <w:sz w:val="20"/>
                         </w:rPr>
                       </w:pPr>
-                      <w:proofErr w:type="spellStart"/>
                       <w:r>
                         <w:rPr>
                           <w:rFonts w:ascii="Times New Roman" w:hAnsi="Times New Roman"/>
                           <w:sz w:val="18"/>
                         </w:rPr>
-                        <w:t>Озорнін</w:t>
-                      </w:r>
-                      <w:proofErr w:type="spellEnd"/>
-                      <w:r>
-                        <w:rPr>
-                          <w:rFonts w:ascii="Times New Roman" w:hAnsi="Times New Roman"/>
-                          <w:sz w:val="18"/>
-                        </w:rPr>
-                        <w:t xml:space="preserve"> Я.В.</w:t>
+                        <w:t>Петришин А.О.</w:t>
                       </w:r>
                     </w:p>
                   </w:txbxContent>
@@ -27675,81 +27690,107 @@
                       </w:txbxContent>
                     </v:textbox>
                   </v:rect>
-                  <v:rect id="Rectangle 23" o:spid="_x0000_s1048" style="position:absolute;left:5195;top:15866;width:5808;height:387;visibility:visible;mso-wrap-style:square;v-text-anchor:top" o:gfxdata="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" filled="f" stroked="f" strokeweight=".25pt">
+                  <v:rect id="Rectangle 23" o:spid="_x0000_s1048" style="position:absolute;left:5061;top:15859;width:6093;height:387;visibility:visible;mso-wrap-style:square;v-text-anchor:top" o:gfxdata="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" filled="f" stroked="f" strokeweight=".25pt">
                     <v:textbox inset="1pt,1pt,1pt,1pt">
                       <w:txbxContent>
                         <w:p>
                           <w:pPr>
                             <w:jc w:val="center"/>
                             <w:rPr>
-                              <w:rFonts w:ascii="ISOCPEUR" w:hAnsi="ISOCPEUR"/>
-                              <w:i/>
                               <w:sz w:val="22"/>
                               <w:szCs w:val="22"/>
-                              <w:lang w:val="uk-UA"/>
                             </w:rPr>
                           </w:pPr>
                           <w:r>
                             <w:rPr>
-                              <w:rFonts w:ascii="ISOCPEUR" w:hAnsi="ISOCPEUR"/>
-                              <w:i/>
-                              <w:sz w:val="22"/>
-                              <w:szCs w:val="22"/>
-                              <w:lang w:val="uk-UA"/>
-                            </w:rPr>
-                            <w:t>ДУ «Житомирська політехніка»</w:t>
-                          </w:r>
-                          <w:r>
-                            <w:rPr>
-                              <w:rFonts w:ascii="ISOCPEUR" w:hAnsi="ISOCPEUR"/>
+                              <w:rFonts w:ascii="Arial" w:hAnsi="Arial"/>
                               <w:i/>
                               <w:sz w:val="22"/>
                               <w:szCs w:val="22"/>
                             </w:rPr>
-                            <w:t>.</w:t>
+                            <w:t>ДУ</w:t>
                           </w:r>
                           <w:r>
                             <w:rPr>
-                              <w:rFonts w:ascii="ISOCPEUR" w:hAnsi="ISOCPEUR"/>
+                              <w:rFonts w:ascii="Arial" w:hAnsi="Arial"/>
                               <w:i/>
+                              <w:spacing w:val="-2"/>
                               <w:sz w:val="22"/>
                               <w:szCs w:val="22"/>
-                              <w:lang w:val="uk-UA"/>
                             </w:rPr>
-                            <w:t>2</w:t>
+                            <w:t xml:space="preserve"> </w:t>
                           </w:r>
                           <w:r>
                             <w:rPr>
-                              <w:rFonts w:ascii="ISOCPEUR" w:hAnsi="ISOCPEUR"/>
-                              <w:i/>
-                              <w:sz w:val="22"/>
-                              <w:szCs w:val="22"/>
-                              <w:lang w:val="uk-UA"/>
-                            </w:rPr>
-                            <w:t>2</w:t>
-                          </w:r>
-                          <w:r>
-                            <w:rPr>
-                              <w:rFonts w:ascii="ISOCPEUR" w:hAnsi="ISOCPEUR"/>
+                              <w:rFonts w:ascii="Arial" w:hAnsi="Arial"/>
                               <w:i/>
                               <w:sz w:val="22"/>
                               <w:szCs w:val="22"/>
                             </w:rPr>
-                            <w:t>.121.0</w:t>
+                            <w:t>«</w:t>
+                          </w:r>
+                          <w:proofErr w:type="spellStart"/>
+                          <w:r>
+                            <w:rPr>
+                              <w:rFonts w:ascii="Arial" w:hAnsi="Arial"/>
+                              <w:i/>
+                              <w:sz w:val="22"/>
+                              <w:szCs w:val="22"/>
+                            </w:rPr>
+                            <w:t>Житомирська</w:t>
+                          </w:r>
+                          <w:proofErr w:type="spellEnd"/>
+                          <w:r>
+                            <w:rPr>
+                              <w:rFonts w:ascii="Arial" w:hAnsi="Arial"/>
+                              <w:i/>
+                              <w:spacing w:val="-5"/>
+                              <w:sz w:val="22"/>
+                              <w:szCs w:val="22"/>
+                            </w:rPr>
+                            <w:t xml:space="preserve"> </w:t>
                           </w:r>
                           <w:r>
                             <w:rPr>
-                              <w:rFonts w:ascii="ISOCPEUR" w:hAnsi="ISOCPEUR"/>
+                              <w:rFonts w:ascii="Arial" w:hAnsi="Arial"/>
                               <w:i/>
                               <w:sz w:val="22"/>
                               <w:szCs w:val="22"/>
-                              <w:lang w:val="uk-UA"/>
                             </w:rPr>
-                            <w:t>5</w:t>
+                            <w:t>політехніка».2</w:t>
                           </w:r>
                           <w:r>
                             <w:rPr>
-                              <w:rFonts w:ascii="ISOCPEUR" w:hAnsi="ISOCPEUR"/>
+                              <w:rFonts w:ascii="Arial" w:hAnsi="Arial"/>
+                              <w:i/>
+                              <w:sz w:val="22"/>
+                              <w:szCs w:val="22"/>
+                              <w:lang w:val="en-US"/>
+                            </w:rPr>
+                            <w:t>3</w:t>
+                          </w:r>
+                          <w:r>
+                            <w:rPr>
+                              <w:rFonts w:ascii="Arial" w:hAnsi="Arial"/>
+                              <w:i/>
+                              <w:sz w:val="22"/>
+                              <w:szCs w:val="22"/>
+                            </w:rPr>
+                            <w:t>.121.1</w:t>
+                          </w:r>
+                          <w:r>
+                            <w:rPr>
+                              <w:rFonts w:ascii="Arial" w:hAnsi="Arial"/>
+                              <w:i/>
+                              <w:sz w:val="22"/>
+                              <w:szCs w:val="22"/>
+                              <w:lang w:val="en-US"/>
+                            </w:rPr>
+                            <w:t>8</w:t>
+                          </w:r>
+                          <w:r>
+                            <w:rPr>
+                              <w:rFonts w:ascii="Arial" w:hAnsi="Arial"/>
                               <w:i/>
                               <w:sz w:val="22"/>
                               <w:szCs w:val="22"/>
@@ -27758,17 +27799,17 @@
                           </w:r>
                           <w:r>
                             <w:rPr>
-                              <w:rFonts w:ascii="ISOCPEUR" w:hAnsi="ISOCPEUR"/>
+                              <w:rFonts w:ascii="Arial" w:hAnsi="Arial"/>
                               <w:i/>
+                              <w:spacing w:val="-5"/>
                               <w:sz w:val="22"/>
                               <w:szCs w:val="22"/>
-                              <w:lang w:val="uk-UA"/>
                             </w:rPr>
                             <w:t xml:space="preserve"> </w:t>
                           </w:r>
                           <w:r>
                             <w:rPr>
-                              <w:rFonts w:ascii="ISOCPEUR" w:hAnsi="ISOCPEUR"/>
+                              <w:rFonts w:ascii="Arial" w:hAnsi="Arial"/>
                               <w:i/>
                               <w:sz w:val="22"/>
                               <w:szCs w:val="22"/>
@@ -27777,33 +27818,23 @@
                           </w:r>
                           <w:r>
                             <w:rPr>
-                              <w:rFonts w:ascii="ISOCPEUR" w:hAnsi="ISOCPEUR"/>
+                              <w:rFonts w:ascii="Arial" w:hAnsi="Arial"/>
+                              <w:i/>
+                              <w:spacing w:val="-3"/>
+                              <w:sz w:val="22"/>
+                              <w:szCs w:val="22"/>
+                            </w:rPr>
+                            <w:t xml:space="preserve"> </w:t>
+                          </w:r>
+                          <w:r>
+                            <w:rPr>
+                              <w:rFonts w:ascii="Arial" w:hAnsi="Arial"/>
                               <w:i/>
                               <w:sz w:val="22"/>
                               <w:szCs w:val="22"/>
-                              <w:lang w:val="uk-UA"/>
                             </w:rPr>
-                            <w:t xml:space="preserve"> Лр</w:t>
+                            <w:t>Лр1</w:t>
                           </w:r>
-                          <w:r>
-                            <w:rPr>
-                              <w:rFonts w:ascii="ISOCPEUR" w:hAnsi="ISOCPEUR"/>
-                              <w:i/>
-                              <w:sz w:val="22"/>
-                              <w:szCs w:val="22"/>
-                              <w:lang w:val="uk-UA"/>
-                            </w:rPr>
-                            <w:t>1</w:t>
-                          </w:r>
-                        </w:p>
-                        <w:p>
-                          <w:pPr>
-                            <w:jc w:val="center"/>
-                            <w:rPr>
-                              <w:sz w:val="22"/>
-                              <w:szCs w:val="22"/>
-                            </w:rPr>
-                          </w:pPr>
                         </w:p>
                       </w:txbxContent>
                     </v:textbox>
@@ -27849,7 +27880,7 @@
 </w:hdr>
 </file>
 
-<file path=word/header3.xml><?xml version="1.0" encoding="utf-8"?>
+<file path=word/header2.xml><?xml version="1.0" encoding="utf-8"?>
 <w:hdr xmlns:wpc="http://schemas.microsoft.com/office/word/2010/wordprocessingCanvas" xmlns:cx="http://schemas.microsoft.com/office/drawing/2014/chartex" xmlns:cx1="http://schemas.microsoft.com/office/drawing/2015/9/8/chartex" xmlns:cx2="http://schemas.microsoft.com/office/drawing/2015/10/21/chartex" xmlns:cx3="http://schemas.microsoft.com/office/drawing/2016/5/9/chartex" xmlns:cx4="http://schemas.microsoft.com/office/drawing/2016/5/10/chartex" xmlns:cx5="http://schemas.microsoft.com/office/drawing/2016/5/11/chartex" xmlns:cx6="http://schemas.microsoft.com/office/drawing/2016/5/12/chartex" xmlns:cx7="http://schemas.microsoft.com/office/drawing/2016/5/13/chartex" xmlns:cx8="http://schemas.microsoft.com/office/drawing/2016/5/14/chartex" xmlns:mc="http://schemas.openxmlformats.org/markup-compatibility/2006" xmlns:aink="http://schemas.microsoft.com/office/drawing/2016/ink" xmlns:am3d="http://schemas.microsoft.com/office/drawing/2017/model3d" xmlns:o="urn:schemas-microsoft-com:office:office" xmlns:r="http://schemas.openxmlformats.org/officeDocument/2006/relationships" xmlns:m="http://schemas.openxmlformats.org/officeDocument/2006/math" xmlns:v="urn:schemas-microsoft-com:vml" xmlns:wp14="http://schemas.microsoft.com/office/word/2010/wordprocessingDrawing" xmlns:wp="http://schemas.openxmlformats.org/drawingml/2006/wordprocessingDrawing" xmlns:w10="urn:schemas-microsoft-com:office:word" xmlns:w="http://schemas.openxmlformats.org/wordprocessingml/2006/main" xmlns:w14="http://schemas.microsoft.com/office/word/2010/wordml" xmlns:w15="http://schemas.microsoft.com/office/word/2012/wordml" xmlns:w16cex="http://schemas.microsoft.com/office/word/2018/wordml/cex" xmlns:w16cid="http://schemas.microsoft.com/office/word/2016/wordml/cid" xmlns:w16="http://schemas.microsoft.com/office/word/2018/wordml" xmlns:w16sdtdh="http://schemas.microsoft.com/office/word/2020/wordml/sdtdatahash" xmlns:w16se="http://schemas.microsoft.com/office/word/2015/wordml/symex" xmlns:wpg="http://schemas.microsoft.com/office/word/2010/wordprocessingGroup" xmlns:wpi="http://schemas.microsoft.com/office/word/2010/wordprocessingInk" xmlns:wne="http://schemas.microsoft.com/office/word/2006/wordml" xmlns:wps="http://schemas.microsoft.com/office/word/2010/wordprocessingShape" mc:Ignorable="w14 w15 w16se w16cid w16 w16cex w16sdtdh wp14">
   <w:p>
     <w:pPr>
@@ -27862,7 +27893,7 @@
       <mc:AlternateContent>
         <mc:Choice Requires="wpg">
           <w:drawing>
-            <wp:anchor distT="0" distB="0" distL="114300" distR="114300" simplePos="0" relativeHeight="251658240" behindDoc="0" locked="0" layoutInCell="1" allowOverlap="1" wp14:anchorId="49FF20B6" wp14:editId="3FE7861A">
+            <wp:anchor distT="0" distB="0" distL="114300" distR="114300" simplePos="0" relativeHeight="251658240" behindDoc="0" locked="0" layoutInCell="1" allowOverlap="1" wp14:anchorId="49FF20B6" wp14:editId="52E16893">
               <wp:simplePos x="0" y="0"/>
               <wp:positionH relativeFrom="column">
                 <wp:posOffset>-205105</wp:posOffset>
@@ -27870,8 +27901,8 @@
               <wp:positionV relativeFrom="paragraph">
                 <wp:posOffset>-250190</wp:posOffset>
               </wp:positionV>
-              <wp:extent cx="6659880" cy="10295890"/>
-              <wp:effectExtent l="0" t="0" r="26670" b="29210"/>
+              <wp:extent cx="6680835" cy="10295890"/>
+              <wp:effectExtent l="0" t="0" r="5715" b="29210"/>
               <wp:wrapNone/>
               <wp:docPr id="2" name="Group 25"/>
               <wp:cNvGraphicFramePr>
@@ -27886,9 +27917,9 @@
                     <wpg:grpSpPr bwMode="auto">
                       <a:xfrm>
                         <a:off x="0" y="0"/>
-                        <a:ext cx="6659880" cy="10295890"/>
+                        <a:ext cx="6680835" cy="10295890"/>
                         <a:chOff x="1134" y="284"/>
-                        <a:chExt cx="10488" cy="16214"/>
+                        <a:chExt cx="10521" cy="16214"/>
                       </a:xfrm>
                     </wpg:grpSpPr>
                     <wps:wsp>
@@ -28709,7 +28740,7 @@
                       </wps:cNvSpPr>
                       <wps:spPr bwMode="auto">
                         <a:xfrm>
-                          <a:off x="5203" y="14377"/>
+                          <a:off x="5278" y="14452"/>
                           <a:ext cx="6377" cy="572"/>
                         </a:xfrm>
                         <a:prstGeom prst="rect">
@@ -28743,149 +28774,141 @@
                         <w:txbxContent>
                           <w:p>
                             <w:pPr>
-                              <w:spacing w:before="120"/>
-                              <w:jc w:val="center"/>
                               <w:rPr>
-                                <w:rFonts w:ascii="ISOCPEUR" w:hAnsi="ISOCPEUR"/>
-                                <w:i/>
-                                <w:sz w:val="25"/>
-                                <w:szCs w:val="25"/>
-                                <w:lang w:val="uk-UA"/>
+                                <w:lang w:val="en-US"/>
                               </w:rPr>
                             </w:pPr>
                             <w:r>
                               <w:rPr>
-                                <w:rFonts w:ascii="ISOCPEUR" w:hAnsi="ISOCPEUR"/>
+                                <w:rFonts w:ascii="Arial" w:hAnsi="Arial"/>
                                 <w:i/>
                                 <w:sz w:val="25"/>
-                                <w:szCs w:val="25"/>
-                                <w:lang w:val="uk-UA"/>
                               </w:rPr>
                               <w:t>ДУ</w:t>
                             </w:r>
                             <w:r>
                               <w:rPr>
-                                <w:rFonts w:ascii="ISOCPEUR" w:hAnsi="ISOCPEUR"/>
+                                <w:rFonts w:ascii="Arial" w:hAnsi="Arial"/>
                                 <w:i/>
+                                <w:spacing w:val="-3"/>
                                 <w:sz w:val="25"/>
-                                <w:szCs w:val="25"/>
-                                <w:lang w:val="uk-UA"/>
-                              </w:rPr>
-                              <w:t xml:space="preserve"> «Житомирська політехніка»</w:t>
-                            </w:r>
-                            <w:r>
-                              <w:rPr>
-                                <w:rFonts w:ascii="ISOCPEUR" w:hAnsi="ISOCPEUR"/>
-                                <w:i/>
-                                <w:sz w:val="25"/>
-                                <w:szCs w:val="25"/>
-                              </w:rPr>
-                              <w:t>.</w:t>
-                            </w:r>
-                            <w:r>
-                              <w:rPr>
-                                <w:rFonts w:ascii="ISOCPEUR" w:hAnsi="ISOCPEUR"/>
-                                <w:i/>
-                                <w:sz w:val="25"/>
-                                <w:szCs w:val="25"/>
-                                <w:lang w:val="uk-UA"/>
-                              </w:rPr>
-                              <w:t>2</w:t>
-                            </w:r>
-                            <w:r>
-                              <w:rPr>
-                                <w:rFonts w:ascii="ISOCPEUR" w:hAnsi="ISOCPEUR"/>
-                                <w:i/>
-                                <w:sz w:val="25"/>
-                                <w:szCs w:val="25"/>
-                                <w:lang w:val="uk-UA"/>
-                              </w:rPr>
-                              <w:t>2</w:t>
-                            </w:r>
-                            <w:r>
-                              <w:rPr>
-                                <w:rFonts w:ascii="ISOCPEUR" w:hAnsi="ISOCPEUR"/>
-                                <w:i/>
-                                <w:sz w:val="25"/>
-                                <w:szCs w:val="25"/>
-                              </w:rPr>
-                              <w:t>.121.0</w:t>
-                            </w:r>
-                            <w:r>
-                              <w:rPr>
-                                <w:rFonts w:ascii="ISOCPEUR" w:hAnsi="ISOCPEUR"/>
-                                <w:i/>
-                                <w:sz w:val="25"/>
-                                <w:szCs w:val="25"/>
-                                <w:lang w:val="uk-UA"/>
-                              </w:rPr>
-                              <w:t>5</w:t>
-                            </w:r>
-                            <w:r>
-                              <w:rPr>
-                                <w:rFonts w:ascii="ISOCPEUR" w:hAnsi="ISOCPEUR"/>
-                                <w:i/>
-                                <w:sz w:val="25"/>
-                                <w:szCs w:val="25"/>
-                              </w:rPr>
-                              <w:t>.000</w:t>
-                            </w:r>
-                            <w:r>
-                              <w:rPr>
-                                <w:rFonts w:ascii="ISOCPEUR" w:hAnsi="ISOCPEUR"/>
-                                <w:i/>
-                                <w:sz w:val="25"/>
-                                <w:szCs w:val="25"/>
-                                <w:lang w:val="uk-UA"/>
                               </w:rPr>
                               <w:t xml:space="preserve"> </w:t>
                             </w:r>
                             <w:r>
                               <w:rPr>
-                                <w:rFonts w:ascii="ISOCPEUR" w:hAnsi="ISOCPEUR"/>
+                                <w:rFonts w:ascii="Arial" w:hAnsi="Arial"/>
                                 <w:i/>
                                 <w:sz w:val="25"/>
-                                <w:szCs w:val="25"/>
+                              </w:rPr>
+                              <w:t>«</w:t>
+                            </w:r>
+                            <w:proofErr w:type="spellStart"/>
+                            <w:r>
+                              <w:rPr>
+                                <w:rFonts w:ascii="Arial" w:hAnsi="Arial"/>
+                                <w:i/>
+                                <w:sz w:val="25"/>
+                              </w:rPr>
+                              <w:t>Житомирська</w:t>
+                            </w:r>
+                            <w:proofErr w:type="spellEnd"/>
+                            <w:r>
+                              <w:rPr>
+                                <w:rFonts w:ascii="Arial" w:hAnsi="Arial"/>
+                                <w:i/>
+                                <w:spacing w:val="-4"/>
+                                <w:sz w:val="25"/>
+                              </w:rPr>
+                              <w:t xml:space="preserve"> </w:t>
+                            </w:r>
+                            <w:r>
+                              <w:rPr>
+                                <w:rFonts w:ascii="Arial" w:hAnsi="Arial"/>
+                                <w:i/>
+                                <w:sz w:val="25"/>
+                              </w:rPr>
+                              <w:t>політехніка».2</w:t>
+                            </w:r>
+                            <w:r>
+                              <w:rPr>
+                                <w:rFonts w:ascii="Arial" w:hAnsi="Arial"/>
+                                <w:i/>
+                                <w:sz w:val="25"/>
+                                <w:lang w:val="en-US"/>
+                              </w:rPr>
+                              <w:t>3</w:t>
+                            </w:r>
+                            <w:r>
+                              <w:rPr>
+                                <w:rFonts w:ascii="Arial" w:hAnsi="Arial"/>
+                                <w:i/>
+                                <w:sz w:val="25"/>
+                              </w:rPr>
+                              <w:t>.121.1</w:t>
+                            </w:r>
+                            <w:r>
+                              <w:rPr>
+                                <w:rFonts w:ascii="Arial" w:hAnsi="Arial"/>
+                                <w:i/>
+                                <w:sz w:val="25"/>
+                                <w:lang w:val="en-US"/>
+                              </w:rPr>
+                              <w:t>8</w:t>
+                            </w:r>
+                            <w:r>
+                              <w:rPr>
+                                <w:rFonts w:ascii="Arial" w:hAnsi="Arial"/>
+                                <w:i/>
+                                <w:sz w:val="25"/>
+                              </w:rPr>
+                              <w:t>.00</w:t>
+                            </w:r>
+                            <w:r>
+                              <w:rPr>
+                                <w:rFonts w:ascii="Arial" w:hAnsi="Arial"/>
+                                <w:i/>
+                                <w:spacing w:val="-3"/>
+                                <w:sz w:val="25"/>
+                              </w:rPr>
+                              <w:t xml:space="preserve"> </w:t>
+                            </w:r>
+                            <w:r>
+                              <w:rPr>
+                                <w:rFonts w:ascii="Arial" w:hAnsi="Arial"/>
+                                <w:i/>
+                                <w:sz w:val="25"/>
                               </w:rPr>
                               <w:t>–</w:t>
                             </w:r>
                             <w:r>
                               <w:rPr>
-                                <w:rFonts w:ascii="ISOCPEUR" w:hAnsi="ISOCPEUR"/>
+                                <w:rFonts w:ascii="Arial" w:hAnsi="Arial"/>
                                 <w:i/>
+                                <w:spacing w:val="-4"/>
                                 <w:sz w:val="25"/>
-                                <w:szCs w:val="25"/>
-                                <w:lang w:val="uk-UA"/>
                               </w:rPr>
                               <w:t xml:space="preserve"> </w:t>
                             </w:r>
+                            <w:proofErr w:type="spellStart"/>
                             <w:r>
                               <w:rPr>
-                                <w:rFonts w:ascii="ISOCPEUR" w:hAnsi="ISOCPEUR"/>
+                                <w:rFonts w:ascii="Arial" w:hAnsi="Arial"/>
                                 <w:i/>
                                 <w:sz w:val="25"/>
-                                <w:szCs w:val="25"/>
-                                <w:lang w:val="uk-UA"/>
                               </w:rPr>
                               <w:t>Лр</w:t>
                             </w:r>
+                            <w:proofErr w:type="spellEnd"/>
                             <w:r>
                               <w:rPr>
-                                <w:rFonts w:ascii="ISOCPEUR" w:hAnsi="ISOCPEUR"/>
+                                <w:rFonts w:ascii="Arial" w:hAnsi="Arial"/>
                                 <w:i/>
                                 <w:sz w:val="25"/>
-                                <w:szCs w:val="25"/>
-                                <w:lang w:val="uk-UA"/>
+                                <w:lang w:val="en-US"/>
                               </w:rPr>
-                              <w:t>1</w:t>
+                              <w:t>5</w:t>
                             </w:r>
-                          </w:p>
-                          <w:p>
-                            <w:pPr>
-                              <w:rPr>
-                                <w:lang w:val="uk-UA"/>
-                              </w:rPr>
-                            </w:pPr>
                           </w:p>
                         </w:txbxContent>
                       </wps:txbx>
@@ -29414,35 +29437,16 @@
                                 <w:pStyle w:val="a7"/>
                                 <w:jc w:val="left"/>
                                 <w:rPr>
-                                  <w:rFonts w:ascii="Times New Roman" w:hAnsi="Times New Roman"/>
-                                  <w:sz w:val="18"/>
+                                  <w:sz w:val="20"/>
                                 </w:rPr>
                               </w:pPr>
-                              <w:proofErr w:type="spellStart"/>
                               <w:r>
                                 <w:rPr>
                                   <w:rFonts w:ascii="Times New Roman" w:hAnsi="Times New Roman"/>
                                   <w:sz w:val="18"/>
                                 </w:rPr>
-                                <w:t>Озорнін</w:t>
+                                <w:t>Петришин А.О.</w:t>
                               </w:r>
-                              <w:proofErr w:type="spellEnd"/>
-                              <w:r>
-                                <w:rPr>
-                                  <w:rFonts w:ascii="Times New Roman" w:hAnsi="Times New Roman"/>
-                                  <w:sz w:val="18"/>
-                                </w:rPr>
-                                <w:t xml:space="preserve"> Я.В.</w:t>
-                              </w:r>
-                            </w:p>
-                            <w:p>
-                              <w:pPr>
-                                <w:pStyle w:val="a7"/>
-                                <w:jc w:val="left"/>
-                                <w:rPr>
-                                  <w:sz w:val="20"/>
-                                </w:rPr>
-                              </w:pPr>
                             </w:p>
                           </w:txbxContent>
                         </wps:txbx>
@@ -29668,13 +29672,7 @@
                                 <w:rPr>
                                   <w:sz w:val="20"/>
                                 </w:rPr>
-                                <w:t xml:space="preserve"> </w:t>
-                              </w:r>
-                              <w:r>
-                                <w:rPr>
-                                  <w:sz w:val="20"/>
-                                </w:rPr>
-                                <w:t>Керівник</w:t>
+                                <w:t xml:space="preserve"> Керівник</w:t>
                               </w:r>
                             </w:p>
                           </w:txbxContent>
@@ -29793,13 +29791,7 @@
                                 <w:rPr>
                                   <w:sz w:val="20"/>
                                 </w:rPr>
-                                <w:t xml:space="preserve"> </w:t>
-                              </w:r>
-                              <w:r>
-                                <w:rPr>
-                                  <w:sz w:val="20"/>
-                                </w:rPr>
-                                <w:t>Н. контр.</w:t>
+                                <w:t xml:space="preserve"> Н. контр.</w:t>
                               </w:r>
                             </w:p>
                           </w:txbxContent>
@@ -29918,13 +29910,7 @@
                                 <w:rPr>
                                   <w:sz w:val="20"/>
                                 </w:rPr>
-                                <w:t xml:space="preserve"> </w:t>
-                              </w:r>
-                              <w:r>
-                                <w:rPr>
-                                  <w:sz w:val="20"/>
-                                </w:rPr>
-                                <w:t>За</w:t>
+                                <w:t xml:space="preserve"> За</w:t>
                               </w:r>
                               <w:r>
                                 <w:rPr>
@@ -30380,15 +30366,15 @@
                               <w:jc w:val="center"/>
                               <w:rPr>
                                 <w:sz w:val="20"/>
-                                <w:lang w:val="ru-RU"/>
+                                <w:lang w:val="en-US"/>
                               </w:rPr>
                             </w:pPr>
                             <w:r>
                               <w:rPr>
                                 <w:sz w:val="20"/>
-                                <w:lang w:val="ru-RU"/>
+                                <w:lang w:val="en-US"/>
                               </w:rPr>
-                              <w:t>9</w:t>
+                              <w:t>12</w:t>
                             </w:r>
                           </w:p>
                         </w:txbxContent>
@@ -30513,74 +30499,48 @@
                             </w:pPr>
                             <w:r>
                               <w:rPr>
-                                <w:szCs w:val="28"/>
-                                <w:lang w:val="ru-RU"/>
+                                <w:rFonts w:ascii="Arial" w:hAnsi="Arial"/>
                               </w:rPr>
                               <w:t>ФІКТ</w:t>
                             </w:r>
                             <w:r>
                               <w:rPr>
-                                <w:szCs w:val="28"/>
-                              </w:rPr>
-                              <w:t xml:space="preserve"> Гр.</w:t>
-                            </w:r>
-                            <w:r>
-                              <w:rPr>
-                                <w:szCs w:val="28"/>
+                                <w:rFonts w:ascii="Arial" w:hAnsi="Arial"/>
+                                <w:spacing w:val="-3"/>
                               </w:rPr>
                               <w:t xml:space="preserve"> </w:t>
                             </w:r>
                             <w:r>
                               <w:rPr>
-                                <w:szCs w:val="28"/>
-                                <w:lang w:val="en-US"/>
+                                <w:rFonts w:ascii="Arial" w:hAnsi="Arial"/>
                               </w:rPr>
-                              <w:t>I</w:t>
+                              <w:t>Гр.</w:t>
                             </w:r>
                             <w:r>
                               <w:rPr>
-                                <w:szCs w:val="28"/>
+                                <w:rFonts w:ascii="Arial" w:hAnsi="Arial"/>
+                                <w:spacing w:val="-2"/>
                               </w:rPr>
-                              <w:t>ПЗ</w:t>
+                              <w:t xml:space="preserve"> </w:t>
                             </w:r>
                             <w:r>
                               <w:rPr>
-                                <w:szCs w:val="28"/>
-                                <w:lang w:val="en-US"/>
+                                <w:rFonts w:ascii="Arial" w:hAnsi="Arial"/>
                               </w:rPr>
-                              <w:t>-</w:t>
+                              <w:t>IПЗк-2</w:t>
                             </w:r>
                             <w:r>
                               <w:rPr>
-                                <w:szCs w:val="28"/>
+                                <w:rFonts w:ascii="Arial" w:hAnsi="Arial"/>
+                                <w:lang w:val="en-US"/>
                               </w:rPr>
-                              <w:t>21</w:t>
+                              <w:t>3</w:t>
                             </w:r>
                             <w:r>
                               <w:rPr>
-                                <w:szCs w:val="28"/>
+                                <w:rFonts w:ascii="Arial" w:hAnsi="Arial"/>
                               </w:rPr>
                               <w:t>-1</w:t>
-                            </w:r>
-                            <w:r>
-                              <w:rPr>
-                                <w:szCs w:val="28"/>
-                                <w:lang w:val="en-US"/>
-                              </w:rPr>
-                              <w:t>[</w:t>
-                            </w:r>
-                            <w:r>
-                              <w:rPr>
-                                <w:szCs w:val="28"/>
-                              </w:rPr>
-                              <w:t>2</w:t>
-                            </w:r>
-                            <w:r>
-                              <w:rPr>
-                                <w:szCs w:val="28"/>
-                                <w:lang w:val="en-US"/>
-                              </w:rPr>
-                              <w:t>]</w:t>
                             </w:r>
                           </w:p>
                         </w:txbxContent>
@@ -30603,7 +30563,7 @@
         </mc:Choice>
         <mc:Fallback>
           <w:pict>
-            <v:group w14:anchorId="49FF20B6" id="Group 25" o:spid="_x0000_s1050" style="position:absolute;margin-left:-16.15pt;margin-top:-19.7pt;width:524.4pt;height:810.7pt;z-index:251658240" coordorigin="1134,284" coordsize="10488,16214" o:gfxdata="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">
+            <v:group w14:anchorId="49FF20B6" id="Group 25" o:spid="_x0000_s1050" style="position:absolute;margin-left:-16.15pt;margin-top:-19.7pt;width:526.05pt;height:810.7pt;z-index:251658240" coordorigin="1134,284" coordsize="10521,16214" o:gfxdata="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">
               <v:rect id="Rectangle 26" o:spid="_x0000_s1051" style="position:absolute;left:1134;top:284;width:10488;height:16214;visibility:visible;mso-wrap-style:square;v-text-anchor:top" o:gfxdata="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" filled="f" strokeweight="2pt"/>
               <v:line id="Line 27" o:spid="_x0000_s1052" style="position:absolute;visibility:visible;mso-wrap-style:square" from="1655,14214" to="1656,15056" o:connectortype="straight" o:gfxdata="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" strokeweight="2pt"/>
               <v:line id="Line 28" o:spid="_x0000_s1053" style="position:absolute;visibility:visible;mso-wrap-style:square" from="1139,14206" to="11610,14207" o:connectortype="straight" o:gfxdata="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" strokeweight="2pt"/>
@@ -30828,154 +30788,146 @@
                   </w:txbxContent>
                 </v:textbox>
               </v:rect>
-              <v:rect id="Rectangle 43" o:spid="_x0000_s1068" style="position:absolute;left:5203;top:14377;width:6377;height:572;visibility:visible;mso-wrap-style:square;v-text-anchor:top" o:gfxdata="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" filled="f" stroked="f" strokeweight=".25pt">
+              <v:rect id="Rectangle 43" o:spid="_x0000_s1068" style="position:absolute;left:5278;top:14452;width:6377;height:572;visibility:visible;mso-wrap-style:square;v-text-anchor:top" o:gfxdata="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" filled="f" stroked="f" strokeweight=".25pt">
                 <v:textbox inset="1pt,1pt,1pt,1pt">
                   <w:txbxContent>
                     <w:p>
                       <w:pPr>
-                        <w:spacing w:before="120"/>
-                        <w:jc w:val="center"/>
                         <w:rPr>
-                          <w:rFonts w:ascii="ISOCPEUR" w:hAnsi="ISOCPEUR"/>
-                          <w:i/>
-                          <w:sz w:val="25"/>
-                          <w:szCs w:val="25"/>
-                          <w:lang w:val="uk-UA"/>
+                          <w:lang w:val="en-US"/>
                         </w:rPr>
                       </w:pPr>
                       <w:r>
                         <w:rPr>
-                          <w:rFonts w:ascii="ISOCPEUR" w:hAnsi="ISOCPEUR"/>
+                          <w:rFonts w:ascii="Arial" w:hAnsi="Arial"/>
                           <w:i/>
                           <w:sz w:val="25"/>
-                          <w:szCs w:val="25"/>
-                          <w:lang w:val="uk-UA"/>
                         </w:rPr>
                         <w:t>ДУ</w:t>
                       </w:r>
                       <w:r>
                         <w:rPr>
-                          <w:rFonts w:ascii="ISOCPEUR" w:hAnsi="ISOCPEUR"/>
+                          <w:rFonts w:ascii="Arial" w:hAnsi="Arial"/>
                           <w:i/>
+                          <w:spacing w:val="-3"/>
                           <w:sz w:val="25"/>
-                          <w:szCs w:val="25"/>
-                          <w:lang w:val="uk-UA"/>
-                        </w:rPr>
-                        <w:t xml:space="preserve"> «Житомирська політехніка»</w:t>
-                      </w:r>
-                      <w:r>
-                        <w:rPr>
-                          <w:rFonts w:ascii="ISOCPEUR" w:hAnsi="ISOCPEUR"/>
-                          <w:i/>
-                          <w:sz w:val="25"/>
-                          <w:szCs w:val="25"/>
-                        </w:rPr>
-                        <w:t>.</w:t>
-                      </w:r>
-                      <w:r>
-                        <w:rPr>
-                          <w:rFonts w:ascii="ISOCPEUR" w:hAnsi="ISOCPEUR"/>
-                          <w:i/>
-                          <w:sz w:val="25"/>
-                          <w:szCs w:val="25"/>
-                          <w:lang w:val="uk-UA"/>
-                        </w:rPr>
-                        <w:t>2</w:t>
-                      </w:r>
-                      <w:r>
-                        <w:rPr>
-                          <w:rFonts w:ascii="ISOCPEUR" w:hAnsi="ISOCPEUR"/>
-                          <w:i/>
-                          <w:sz w:val="25"/>
-                          <w:szCs w:val="25"/>
-                          <w:lang w:val="uk-UA"/>
-                        </w:rPr>
-                        <w:t>2</w:t>
-                      </w:r>
-                      <w:r>
-                        <w:rPr>
-                          <w:rFonts w:ascii="ISOCPEUR" w:hAnsi="ISOCPEUR"/>
-                          <w:i/>
-                          <w:sz w:val="25"/>
-                          <w:szCs w:val="25"/>
-                        </w:rPr>
-                        <w:t>.121.0</w:t>
-                      </w:r>
-                      <w:r>
-                        <w:rPr>
-                          <w:rFonts w:ascii="ISOCPEUR" w:hAnsi="ISOCPEUR"/>
-                          <w:i/>
-                          <w:sz w:val="25"/>
-                          <w:szCs w:val="25"/>
-                          <w:lang w:val="uk-UA"/>
-                        </w:rPr>
-                        <w:t>5</w:t>
-                      </w:r>
-                      <w:r>
-                        <w:rPr>
-                          <w:rFonts w:ascii="ISOCPEUR" w:hAnsi="ISOCPEUR"/>
-                          <w:i/>
-                          <w:sz w:val="25"/>
-                          <w:szCs w:val="25"/>
-                        </w:rPr>
-                        <w:t>.000</w:t>
-                      </w:r>
-                      <w:r>
-                        <w:rPr>
-                          <w:rFonts w:ascii="ISOCPEUR" w:hAnsi="ISOCPEUR"/>
-                          <w:i/>
-                          <w:sz w:val="25"/>
-                          <w:szCs w:val="25"/>
-                          <w:lang w:val="uk-UA"/>
                         </w:rPr>
                         <w:t xml:space="preserve"> </w:t>
                       </w:r>
                       <w:r>
                         <w:rPr>
-                          <w:rFonts w:ascii="ISOCPEUR" w:hAnsi="ISOCPEUR"/>
+                          <w:rFonts w:ascii="Arial" w:hAnsi="Arial"/>
                           <w:i/>
                           <w:sz w:val="25"/>
-                          <w:szCs w:val="25"/>
+                        </w:rPr>
+                        <w:t>«</w:t>
+                      </w:r>
+                      <w:proofErr w:type="spellStart"/>
+                      <w:r>
+                        <w:rPr>
+                          <w:rFonts w:ascii="Arial" w:hAnsi="Arial"/>
+                          <w:i/>
+                          <w:sz w:val="25"/>
+                        </w:rPr>
+                        <w:t>Житомирська</w:t>
+                      </w:r>
+                      <w:proofErr w:type="spellEnd"/>
+                      <w:r>
+                        <w:rPr>
+                          <w:rFonts w:ascii="Arial" w:hAnsi="Arial"/>
+                          <w:i/>
+                          <w:spacing w:val="-4"/>
+                          <w:sz w:val="25"/>
+                        </w:rPr>
+                        <w:t xml:space="preserve"> </w:t>
+                      </w:r>
+                      <w:r>
+                        <w:rPr>
+                          <w:rFonts w:ascii="Arial" w:hAnsi="Arial"/>
+                          <w:i/>
+                          <w:sz w:val="25"/>
+                        </w:rPr>
+                        <w:t>політехніка».2</w:t>
+                      </w:r>
+                      <w:r>
+                        <w:rPr>
+                          <w:rFonts w:ascii="Arial" w:hAnsi="Arial"/>
+                          <w:i/>
+                          <w:sz w:val="25"/>
+                          <w:lang w:val="en-US"/>
+                        </w:rPr>
+                        <w:t>3</w:t>
+                      </w:r>
+                      <w:r>
+                        <w:rPr>
+                          <w:rFonts w:ascii="Arial" w:hAnsi="Arial"/>
+                          <w:i/>
+                          <w:sz w:val="25"/>
+                        </w:rPr>
+                        <w:t>.121.1</w:t>
+                      </w:r>
+                      <w:r>
+                        <w:rPr>
+                          <w:rFonts w:ascii="Arial" w:hAnsi="Arial"/>
+                          <w:i/>
+                          <w:sz w:val="25"/>
+                          <w:lang w:val="en-US"/>
+                        </w:rPr>
+                        <w:t>8</w:t>
+                      </w:r>
+                      <w:r>
+                        <w:rPr>
+                          <w:rFonts w:ascii="Arial" w:hAnsi="Arial"/>
+                          <w:i/>
+                          <w:sz w:val="25"/>
+                        </w:rPr>
+                        <w:t>.00</w:t>
+                      </w:r>
+                      <w:r>
+                        <w:rPr>
+                          <w:rFonts w:ascii="Arial" w:hAnsi="Arial"/>
+                          <w:i/>
+                          <w:spacing w:val="-3"/>
+                          <w:sz w:val="25"/>
+                        </w:rPr>
+                        <w:t xml:space="preserve"> </w:t>
+                      </w:r>
+                      <w:r>
+                        <w:rPr>
+                          <w:rFonts w:ascii="Arial" w:hAnsi="Arial"/>
+                          <w:i/>
+                          <w:sz w:val="25"/>
                         </w:rPr>
                         <w:t>–</w:t>
                       </w:r>
                       <w:r>
                         <w:rPr>
-                          <w:rFonts w:ascii="ISOCPEUR" w:hAnsi="ISOCPEUR"/>
+                          <w:rFonts w:ascii="Arial" w:hAnsi="Arial"/>
                           <w:i/>
+                          <w:spacing w:val="-4"/>
                           <w:sz w:val="25"/>
-                          <w:szCs w:val="25"/>
-                          <w:lang w:val="uk-UA"/>
                         </w:rPr>
                         <w:t xml:space="preserve"> </w:t>
                       </w:r>
+                      <w:proofErr w:type="spellStart"/>
                       <w:r>
                         <w:rPr>
-                          <w:rFonts w:ascii="ISOCPEUR" w:hAnsi="ISOCPEUR"/>
+                          <w:rFonts w:ascii="Arial" w:hAnsi="Arial"/>
                           <w:i/>
                           <w:sz w:val="25"/>
-                          <w:szCs w:val="25"/>
-                          <w:lang w:val="uk-UA"/>
                         </w:rPr>
                         <w:t>Лр</w:t>
                       </w:r>
+                      <w:proofErr w:type="spellEnd"/>
                       <w:r>
                         <w:rPr>
-                          <w:rFonts w:ascii="ISOCPEUR" w:hAnsi="ISOCPEUR"/>
+                          <w:rFonts w:ascii="Arial" w:hAnsi="Arial"/>
                           <w:i/>
                           <w:sz w:val="25"/>
-                          <w:szCs w:val="25"/>
-                          <w:lang w:val="uk-UA"/>
+                          <w:lang w:val="en-US"/>
                         </w:rPr>
-                        <w:t>1</w:t>
+                        <w:t>5</w:t>
                       </w:r>
-                    </w:p>
-                    <w:p>
-                      <w:pPr>
-                        <w:rPr>
-                          <w:lang w:val="uk-UA"/>
-                        </w:rPr>
-                      </w:pPr>
                     </w:p>
                   </w:txbxContent>
                 </v:textbox>
@@ -31259,35 +31211,16 @@
                           <w:pStyle w:val="a7"/>
                           <w:jc w:val="left"/>
                           <w:rPr>
-                            <w:rFonts w:ascii="Times New Roman" w:hAnsi="Times New Roman"/>
-                            <w:sz w:val="18"/>
+                            <w:sz w:val="20"/>
                           </w:rPr>
                         </w:pPr>
-                        <w:proofErr w:type="spellStart"/>
                         <w:r>
                           <w:rPr>
                             <w:rFonts w:ascii="Times New Roman" w:hAnsi="Times New Roman"/>
                             <w:sz w:val="18"/>
                           </w:rPr>
-                          <w:t>Озорнін</w:t>
+                          <w:t>Петришин А.О.</w:t>
                         </w:r>
-                        <w:proofErr w:type="spellEnd"/>
-                        <w:r>
-                          <w:rPr>
-                            <w:rFonts w:ascii="Times New Roman" w:hAnsi="Times New Roman"/>
-                            <w:sz w:val="18"/>
-                          </w:rPr>
-                          <w:t xml:space="preserve"> Я.В.</w:t>
-                        </w:r>
-                      </w:p>
-                      <w:p>
-                        <w:pPr>
-                          <w:pStyle w:val="a7"/>
-                          <w:jc w:val="left"/>
-                          <w:rPr>
-                            <w:sz w:val="20"/>
-                          </w:rPr>
-                        </w:pPr>
                       </w:p>
                     </w:txbxContent>
                   </v:textbox>
@@ -31372,13 +31305,7 @@
                           <w:rPr>
                             <w:sz w:val="20"/>
                           </w:rPr>
-                          <w:t xml:space="preserve"> </w:t>
-                        </w:r>
-                        <w:r>
-                          <w:rPr>
-                            <w:sz w:val="20"/>
-                          </w:rPr>
-                          <w:t>Керівник</w:t>
+                          <w:t xml:space="preserve"> Керівник</w:t>
                         </w:r>
                       </w:p>
                     </w:txbxContent>
@@ -31407,13 +31334,7 @@
                           <w:rPr>
                             <w:sz w:val="20"/>
                           </w:rPr>
-                          <w:t xml:space="preserve"> </w:t>
-                        </w:r>
-                        <w:r>
-                          <w:rPr>
-                            <w:sz w:val="20"/>
-                          </w:rPr>
-                          <w:t>Н. контр.</w:t>
+                          <w:t xml:space="preserve"> Н. контр.</w:t>
                         </w:r>
                       </w:p>
                     </w:txbxContent>
@@ -31442,13 +31363,7 @@
                           <w:rPr>
                             <w:sz w:val="20"/>
                           </w:rPr>
-                          <w:t xml:space="preserve"> </w:t>
-                        </w:r>
-                        <w:r>
-                          <w:rPr>
-                            <w:sz w:val="20"/>
-                          </w:rPr>
-                          <w:t>За</w:t>
+                          <w:t xml:space="preserve"> За</w:t>
                         </w:r>
                         <w:r>
                           <w:rPr>
@@ -31585,15 +31500,15 @@
                         <w:jc w:val="center"/>
                         <w:rPr>
                           <w:sz w:val="20"/>
-                          <w:lang w:val="ru-RU"/>
+                          <w:lang w:val="en-US"/>
                         </w:rPr>
                       </w:pPr>
                       <w:r>
                         <w:rPr>
                           <w:sz w:val="20"/>
-                          <w:lang w:val="ru-RU"/>
+                          <w:lang w:val="en-US"/>
                         </w:rPr>
-                        <w:t>9</w:t>
+                        <w:t>12</w:t>
                       </w:r>
                     </w:p>
                   </w:txbxContent>
@@ -31617,74 +31532,48 @@
                       </w:pPr>
                       <w:r>
                         <w:rPr>
-                          <w:szCs w:val="28"/>
-                          <w:lang w:val="ru-RU"/>
+                          <w:rFonts w:ascii="Arial" w:hAnsi="Arial"/>
                         </w:rPr>
                         <w:t>ФІКТ</w:t>
                       </w:r>
                       <w:r>
                         <w:rPr>
-                          <w:szCs w:val="28"/>
-                        </w:rPr>
-                        <w:t xml:space="preserve"> Гр.</w:t>
-                      </w:r>
-                      <w:r>
-                        <w:rPr>
-                          <w:szCs w:val="28"/>
+                          <w:rFonts w:ascii="Arial" w:hAnsi="Arial"/>
+                          <w:spacing w:val="-3"/>
                         </w:rPr>
                         <w:t xml:space="preserve"> </w:t>
                       </w:r>
                       <w:r>
                         <w:rPr>
-                          <w:szCs w:val="28"/>
-                          <w:lang w:val="en-US"/>
+                          <w:rFonts w:ascii="Arial" w:hAnsi="Arial"/>
                         </w:rPr>
-                        <w:t>I</w:t>
+                        <w:t>Гр.</w:t>
                       </w:r>
                       <w:r>
                         <w:rPr>
-                          <w:szCs w:val="28"/>
+                          <w:rFonts w:ascii="Arial" w:hAnsi="Arial"/>
+                          <w:spacing w:val="-2"/>
                         </w:rPr>
-                        <w:t>ПЗ</w:t>
+                        <w:t xml:space="preserve"> </w:t>
                       </w:r>
                       <w:r>
                         <w:rPr>
-                          <w:szCs w:val="28"/>
-                          <w:lang w:val="en-US"/>
+                          <w:rFonts w:ascii="Arial" w:hAnsi="Arial"/>
                         </w:rPr>
-                        <w:t>-</w:t>
+                        <w:t>IПЗк-2</w:t>
                       </w:r>
                       <w:r>
                         <w:rPr>
-                          <w:szCs w:val="28"/>
+                          <w:rFonts w:ascii="Arial" w:hAnsi="Arial"/>
+                          <w:lang w:val="en-US"/>
                         </w:rPr>
-                        <w:t>21</w:t>
+                        <w:t>3</w:t>
                       </w:r>
                       <w:r>
                         <w:rPr>
-                          <w:szCs w:val="28"/>
+                          <w:rFonts w:ascii="Arial" w:hAnsi="Arial"/>
                         </w:rPr>
                         <w:t>-1</w:t>
-                      </w:r>
-                      <w:r>
-                        <w:rPr>
-                          <w:szCs w:val="28"/>
-                          <w:lang w:val="en-US"/>
-                        </w:rPr>
-                        <w:t>[</w:t>
-                      </w:r>
-                      <w:r>
-                        <w:rPr>
-                          <w:szCs w:val="28"/>
-                        </w:rPr>
-                        <w:t>2</w:t>
-                      </w:r>
-                      <w:r>
-                        <w:rPr>
-                          <w:szCs w:val="28"/>
-                          <w:lang w:val="en-US"/>
-                        </w:rPr>
-                        <w:t>]</w:t>
                       </w:r>
                     </w:p>
                   </w:txbxContent>

</xml_diff>